<commit_message>
Removed the dbtoolkit use case question from chapter 1.1. Edited the answer to question 4.3 slightly and removed the comment.
</commit_message>
<xml_diff>
--- a/wiki/tutorial/1 - Identification/1.1 - Database Generation/1.1_database_generation.docx
+++ b/wiki/tutorial/1 - Identification/1.1 - Database Generation/1.1_database_generation.docx
@@ -1524,35 +1524,14 @@
       <w:r>
         <w:t>(</w:t>
       </w:r>
-      <w:commentRangeStart w:id="1"/>
-      <w:r>
-        <w:fldChar w:fldCharType="begin"/>
-      </w:r>
-      <w:r>
-        <w:instrText xml:space="preserve"> HYPERLINK "http://dbtoolkit.googlecode.com" </w:instrText>
-      </w:r>
-      <w:r>
-        <w:fldChar w:fldCharType="separate"/>
-      </w:r>
-      <w:r>
-        <w:rPr>
-          <w:rStyle w:val="Hyperlink"/>
-        </w:rPr>
-        <w:t>http://dbtoolkit.googlecode.com</w:t>
-      </w:r>
-      <w:r>
-        <w:rPr>
-          <w:rStyle w:val="Hyperlink"/>
-        </w:rPr>
-        <w:fldChar w:fldCharType="end"/>
-      </w:r>
-      <w:commentRangeEnd w:id="1"/>
-      <w:r>
-        <w:rPr>
-          <w:rStyle w:val="CommentReference"/>
-        </w:rPr>
-        <w:commentReference w:id="1"/>
-      </w:r>
+      <w:hyperlink r:id="rId12" w:history="1">
+        <w:r>
+          <w:rPr>
+            <w:rStyle w:val="Hyperlink"/>
+          </w:rPr>
+          <w:t>http://dbtoolkit.googlecode.com</w:t>
+        </w:r>
+      </w:hyperlink>
       <w:r>
         <w:t>).</w:t>
       </w:r>
@@ -1756,39 +1735,6 @@
     </w:sectPr>
   </w:body>
 </w:document>
-</file>
-
-<file path=word/comments.xml><?xml version="1.0" encoding="utf-8"?>
-<w:comments xmlns:ve="http://schemas.openxmlformats.org/markup-compatibility/2006" xmlns:o="urn:schemas-microsoft-com:office:office" xmlns:r="http://schemas.openxmlformats.org/officeDocument/2006/relationships" xmlns:m="http://schemas.openxmlformats.org/officeDocument/2006/math" xmlns:v="urn:schemas-microsoft-com:vml" xmlns:wp="http://schemas.openxmlformats.org/drawingml/2006/wordprocessingDrawing" xmlns:w10="urn:schemas-microsoft-com:office:word" xmlns:w="http://schemas.openxmlformats.org/wordprocessingml/2006/main" xmlns:wne="http://schemas.microsoft.com/office/word/2006/wordml">
-  <w:comment w:id="1" w:author="Marc Vaudel" w:date="2013-06-06T10:00:00Z" w:initials="Marc">
-    <w:p>
-      <w:pPr>
-        <w:spacing w:after="0"/>
-        <w:jc w:val="both"/>
-        <w:rPr>
-          <w:color w:val="FF0000"/>
-        </w:rPr>
-      </w:pPr>
-      <w:r>
-        <w:rPr>
-          <w:rStyle w:val="CommentReference"/>
-        </w:rPr>
-        <w:annotationRef/>
-      </w:r>
-      <w:r>
-        <w:rPr>
-          <w:color w:val="FF0000"/>
-        </w:rPr>
-        <w:t>@todo: some use cases?</w:t>
-      </w:r>
-    </w:p>
-    <w:p>
-      <w:pPr>
-        <w:pStyle w:val="CommentText"/>
-      </w:pPr>
-    </w:p>
-  </w:comment>
-</w:comments>
 </file>
 
 <file path=word/endnotes.xml><?xml version="1.0" encoding="utf-8"?>
@@ -1929,7 +1875,7 @@
         <w:b/>
         <w:noProof/>
       </w:rPr>
-      <w:t>6</w:t>
+      <w:t>5</w:t>
     </w:r>
     <w:r>
       <w:rPr>
@@ -5391,7 +5337,7 @@
 </file>
 
 <file path=customXml/itemProps1.xml><?xml version="1.0" encoding="utf-8"?>
-<ds:datastoreItem xmlns:ds="http://schemas.openxmlformats.org/officeDocument/2006/customXml" ds:itemID="{1443B653-1D8F-4709-8EF2-32845543FBA8}">
+<ds:datastoreItem xmlns:ds="http://schemas.openxmlformats.org/officeDocument/2006/customXml" ds:itemID="{AF7C60CC-58F7-410F-B661-A9FF5FE0E51A}">
   <ds:schemaRefs>
     <ds:schemaRef ds:uri="http://schemas.openxmlformats.org/officeDocument/2006/bibliography"/>
   </ds:schemaRefs>

</xml_diff>

<commit_message>
Updated Chapter 1 to PeptideShaker v0.23.0 and SearchGUI v1.15.0.
</commit_message>
<xml_diff>
--- a/wiki/tutorial/1 - Identification/1.1 - Database Generation/1.1_database_generation.docx
+++ b/wiki/tutorial/1 - Identification/1.1 - Database Generation/1.1_database_generation.docx
@@ -382,7 +382,19 @@
         <w:rPr>
           <w:lang w:val="en-GB"/>
         </w:rPr>
-        <w:t xml:space="preserve"> under “Search in” and type </w:t>
+        <w:t xml:space="preserve"> under “Search in”</w:t>
+      </w:r>
+      <w:r>
+        <w:rPr>
+          <w:lang w:val="en-GB"/>
+        </w:rPr>
+        <w:t>,</w:t>
+      </w:r>
+      <w:r>
+        <w:rPr>
+          <w:lang w:val="en-GB"/>
+        </w:rPr>
+        <w:t xml:space="preserve"> type </w:t>
       </w:r>
       <w:r>
         <w:rPr>
@@ -395,7 +407,13 @@
         <w:rPr>
           <w:lang w:val="en-GB"/>
         </w:rPr>
-        <w:t xml:space="preserve"> under “Query”. </w:t>
+        <w:t xml:space="preserve"> </w:t>
+      </w:r>
+      <w:r>
+        <w:rPr>
+          <w:lang w:val="en-GB"/>
+        </w:rPr>
+        <w:t>under “Query” and click the “Search“ button.</w:t>
       </w:r>
     </w:p>
     <w:p>
@@ -693,12 +711,14 @@
       <w:pPr>
         <w:jc w:val="both"/>
         <w:rPr>
+          <w:sz w:val="10"/>
           <w:lang w:val="en-GB"/>
         </w:rPr>
       </w:pPr>
     </w:p>
     <w:p>
       <w:pPr>
+        <w:jc w:val="center"/>
         <w:rPr>
           <w:lang w:val="en-GB"/>
         </w:rPr>
@@ -710,9 +730,9 @@
         </w:rPr>
         <w:drawing>
           <wp:inline distT="0" distB="0" distL="0" distR="0">
-            <wp:extent cx="5943600" cy="4598254"/>
-            <wp:effectExtent l="0" t="19050" r="76200" b="49946"/>
-            <wp:docPr id="10" name="Picture 10"/>
+            <wp:extent cx="5383033" cy="5429827"/>
+            <wp:effectExtent l="0" t="19050" r="84317" b="56573"/>
+            <wp:docPr id="3" name="Picture 2"/>
             <wp:cNvGraphicFramePr>
               <a:graphicFrameLocks xmlns:a="http://schemas.openxmlformats.org/drawingml/2006/main" noChangeAspect="1"/>
             </wp:cNvGraphicFramePr>
@@ -720,7 +740,7 @@
               <a:graphicData uri="http://schemas.openxmlformats.org/drawingml/2006/picture">
                 <pic:pic xmlns:pic="http://schemas.openxmlformats.org/drawingml/2006/picture">
                   <pic:nvPicPr>
-                    <pic:cNvPr id="0" name="Picture 10"/>
+                    <pic:cNvPr id="0" name="Picture 2"/>
                     <pic:cNvPicPr>
                       <a:picLocks noChangeAspect="1" noChangeArrowheads="1"/>
                     </pic:cNvPicPr>
@@ -735,7 +755,7 @@
                   <pic:spPr bwMode="auto">
                     <a:xfrm>
                       <a:off x="0" y="0"/>
-                      <a:ext cx="5943600" cy="4598254"/>
+                      <a:ext cx="5378520" cy="5425274"/>
                     </a:xfrm>
                     <a:prstGeom prst="rect">
                       <a:avLst/>
@@ -767,6 +787,7 @@
         <w:jc w:val="both"/>
         <w:rPr>
           <w:i/>
+          <w:sz w:val="8"/>
           <w:lang w:val="en-GB"/>
         </w:rPr>
       </w:pPr>
@@ -896,7 +917,13 @@
         <w:t xml:space="preserve"> </w:t>
       </w:r>
       <w:r>
-        <w:t>(UniProtKB/Swiss-Prot) option and then click on download. You can here choose between “</w:t>
+        <w:t>(UniProtKB/Swiss-Prot) option and then click on download</w:t>
+      </w:r>
+      <w:r>
+        <w:t xml:space="preserve"> in the upper right corner</w:t>
+      </w:r>
+      <w:r>
+        <w:t>. You can here choose between “</w:t>
       </w:r>
       <w:r>
         <w:t>Canonical sequences</w:t>
@@ -926,7 +953,32 @@
         <w:rPr>
           <w:i/>
         </w:rPr>
-        <w:t>What is the difference?</w:t>
+        <w:t xml:space="preserve">What </w:t>
+      </w:r>
+      <w:r>
+        <w:rPr>
+          <w:i/>
+          <w:lang w:val="en-GB"/>
+        </w:rPr>
+        <w:t xml:space="preserve">is a canonical sequence? And what is </w:t>
+      </w:r>
+      <w:r>
+        <w:rPr>
+          <w:i/>
+        </w:rPr>
+        <w:t>the difference</w:t>
+      </w:r>
+      <w:r>
+        <w:rPr>
+          <w:i/>
+        </w:rPr>
+        <w:t xml:space="preserve"> between the two options</w:t>
+      </w:r>
+      <w:r>
+        <w:rPr>
+          <w:i/>
+        </w:rPr>
+        <w:t>?</w:t>
       </w:r>
       <w:r>
         <w:rPr>
@@ -1059,7 +1111,10 @@
         <w:t xml:space="preserve">file </w:t>
       </w:r>
       <w:r>
-        <w:t xml:space="preserve">needed </w:t>
+        <w:t>required</w:t>
+      </w:r>
+      <w:r>
+        <w:t xml:space="preserve"> </w:t>
       </w:r>
       <w:r>
         <w:t>to search</w:t>
@@ -1557,9 +1612,86 @@
         <w:spacing w:after="0"/>
         <w:jc w:val="both"/>
         <w:rPr>
+          <w:b/>
+        </w:rPr>
+      </w:pPr>
+    </w:p>
+    <w:p>
+      <w:pPr>
+        <w:spacing w:after="0"/>
+        <w:jc w:val="both"/>
+        <w:rPr>
+          <w:b/>
+        </w:rPr>
+      </w:pPr>
+    </w:p>
+    <w:p>
+      <w:pPr>
+        <w:spacing w:after="0"/>
+        <w:jc w:val="center"/>
+        <w:rPr>
           <w:i/>
         </w:rPr>
       </w:pPr>
+      <w:r>
+        <w:rPr>
+          <w:i/>
+          <w:noProof/>
+          <w:lang w:val="nb-NO" w:eastAsia="nb-NO"/>
+        </w:rPr>
+        <w:drawing>
+          <wp:inline distT="0" distB="0" distL="0" distR="0">
+            <wp:extent cx="5123953" cy="3856696"/>
+            <wp:effectExtent l="0" t="19050" r="76697" b="48554"/>
+            <wp:docPr id="5" name="Picture 5"/>
+            <wp:cNvGraphicFramePr>
+              <a:graphicFrameLocks xmlns:a="http://schemas.openxmlformats.org/drawingml/2006/main" noChangeAspect="1"/>
+            </wp:cNvGraphicFramePr>
+            <a:graphic xmlns:a="http://schemas.openxmlformats.org/drawingml/2006/main">
+              <a:graphicData uri="http://schemas.openxmlformats.org/drawingml/2006/picture">
+                <pic:pic xmlns:pic="http://schemas.openxmlformats.org/drawingml/2006/picture">
+                  <pic:nvPicPr>
+                    <pic:cNvPr id="0" name="Picture 5"/>
+                    <pic:cNvPicPr>
+                      <a:picLocks noChangeAspect="1" noChangeArrowheads="1"/>
+                    </pic:cNvPicPr>
+                  </pic:nvPicPr>
+                  <pic:blipFill>
+                    <a:blip r:embed="rId13" cstate="print"/>
+                    <a:srcRect/>
+                    <a:stretch>
+                      <a:fillRect/>
+                    </a:stretch>
+                  </pic:blipFill>
+                  <pic:spPr bwMode="auto">
+                    <a:xfrm>
+                      <a:off x="0" y="0"/>
+                      <a:ext cx="5124525" cy="3857126"/>
+                    </a:xfrm>
+                    <a:prstGeom prst="rect">
+                      <a:avLst/>
+                    </a:prstGeom>
+                    <a:noFill/>
+                    <a:ln w="9525">
+                      <a:noFill/>
+                      <a:miter lim="800000"/>
+                      <a:headEnd/>
+                      <a:tailEnd/>
+                    </a:ln>
+                    <a:effectLst>
+                      <a:outerShdw blurRad="50800" dist="38100" dir="2700000" algn="tl" rotWithShape="0">
+                        <a:prstClr val="black">
+                          <a:alpha val="40000"/>
+                        </a:prstClr>
+                      </a:outerShdw>
+                    </a:effectLst>
+                  </pic:spPr>
+                </pic:pic>
+              </a:graphicData>
+            </a:graphic>
+          </wp:inline>
+        </w:drawing>
+      </w:r>
     </w:p>
     <w:p>
       <w:pPr>
@@ -1726,8 +1858,8 @@
       </w:r>
     </w:p>
     <w:sectPr>
-      <w:headerReference w:type="default" r:id="rId13"/>
-      <w:footerReference w:type="default" r:id="rId14"/>
+      <w:headerReference w:type="default" r:id="rId14"/>
+      <w:footerReference w:type="default" r:id="rId15"/>
       <w:pgSz w:w="12240" w:h="15840"/>
       <w:pgMar w:top="1440" w:right="1440" w:bottom="1440" w:left="1440" w:header="708" w:footer="708" w:gutter="0"/>
       <w:cols w:space="708"/>
@@ -1938,7 +2070,7 @@
         <w:b/>
         <w:noProof/>
       </w:rPr>
-      <w:t>1</w:t>
+      <w:t>5</w:t>
     </w:r>
     <w:r>
       <w:rPr>
@@ -5400,7 +5532,7 @@
 </file>
 
 <file path=customXml/itemProps1.xml><?xml version="1.0" encoding="utf-8"?>
-<ds:datastoreItem xmlns:ds="http://schemas.openxmlformats.org/officeDocument/2006/customXml" ds:itemID="{EDCA9091-7F59-46DC-B68F-62391E9FA329}">
+<ds:datastoreItem xmlns:ds="http://schemas.openxmlformats.org/officeDocument/2006/customXml" ds:itemID="{05FE10C6-2FD0-4166-946F-68642375593C}">
   <ds:schemaRefs>
     <ds:schemaRef ds:uri="http://schemas.openxmlformats.org/officeDocument/2006/bibliography"/>
   </ds:schemaRefs>

</xml_diff>

<commit_message>
Minor fixes to the tutorials.
</commit_message>
<xml_diff>
--- a/wiki/tutorial/1 - Identification/1.1 - Database Generation/1.1_database_generation.docx
+++ b/wiki/tutorial/1 - Identification/1.1 - Database Generation/1.1_database_generation.docx
@@ -2070,7 +2070,7 @@
         <w:b/>
         <w:noProof/>
       </w:rPr>
-      <w:t>5</w:t>
+      <w:t>1</w:t>
     </w:r>
     <w:r>
       <w:rPr>
@@ -5532,7 +5532,7 @@
 </file>
 
 <file path=customXml/itemProps1.xml><?xml version="1.0" encoding="utf-8"?>
-<ds:datastoreItem xmlns:ds="http://schemas.openxmlformats.org/officeDocument/2006/customXml" ds:itemID="{05FE10C6-2FD0-4166-946F-68642375593C}">
+<ds:datastoreItem xmlns:ds="http://schemas.openxmlformats.org/officeDocument/2006/customXml" ds:itemID="{C8D55773-111D-4C61-8A84-2FEE407C40F1}">
   <ds:schemaRefs>
     <ds:schemaRef ds:uri="http://schemas.openxmlformats.org/officeDocument/2006/bibliography"/>
   </ds:schemaRefs>

</xml_diff>

<commit_message>
Updated the tutorials to PeptideShaker v0.23.0 and SearchGUI v1.15.0.
</commit_message>
<xml_diff>
--- a/wiki/tutorial/1 - Identification/1.1 - Database Generation/1.1_database_generation.docx
+++ b/wiki/tutorial/1 - Identification/1.1 - Database Generation/1.1_database_generation.docx
@@ -423,6 +423,7 @@
           <w:lang w:val="en-GB"/>
         </w:rPr>
       </w:pPr>
+      <w:proofErr w:type="spellStart"/>
       <w:r>
         <w:rPr>
           <w:color w:val="1F497D" w:themeColor="text2"/>
@@ -442,7 +443,15 @@
           <w:color w:val="1F497D" w:themeColor="text2"/>
           <w:lang w:val="en-GB"/>
         </w:rPr>
-        <w:t xml:space="preserve">rot </w:t>
+        <w:t>rot</w:t>
+      </w:r>
+      <w:proofErr w:type="spellEnd"/>
+      <w:r>
+        <w:rPr>
+          <w:color w:val="1F497D" w:themeColor="text2"/>
+          <w:lang w:val="en-GB"/>
+        </w:rPr>
+        <w:t xml:space="preserve"> </w:t>
       </w:r>
       <w:r>
         <w:rPr>
@@ -460,7 +469,19 @@
         <w:rPr>
           <w:lang w:val="en-GB"/>
         </w:rPr>
-        <w:t xml:space="preserve"> hits:</w:t>
+        <w:t xml:space="preserve"> hits</w:t>
+      </w:r>
+      <w:r>
+        <w:rPr>
+          <w:lang w:val="en-GB"/>
+        </w:rPr>
+        <w:t xml:space="preserve"> (as of October 2013)</w:t>
+      </w:r>
+      <w:r>
+        <w:rPr>
+          <w:lang w:val="en-GB"/>
+        </w:rPr>
+        <w:t>:</w:t>
       </w:r>
     </w:p>
     <w:p>
@@ -5532,7 +5553,7 @@
 </file>
 
 <file path=customXml/itemProps1.xml><?xml version="1.0" encoding="utf-8"?>
-<ds:datastoreItem xmlns:ds="http://schemas.openxmlformats.org/officeDocument/2006/customXml" ds:itemID="{C8D55773-111D-4C61-8A84-2FEE407C40F1}">
+<ds:datastoreItem xmlns:ds="http://schemas.openxmlformats.org/officeDocument/2006/customXml" ds:itemID="{F1A70F5E-015D-438F-A9C2-360FA3BF43C9}">
   <ds:schemaRefs>
     <ds:schemaRef ds:uri="http://schemas.openxmlformats.org/officeDocument/2006/bibliography"/>
   </ds:schemaRefs>

</xml_diff>

<commit_message>
Updated Chapters 1.1 - 1.3 of the tutorial.
</commit_message>
<xml_diff>
--- a/wiki/tutorial/1 - Identification/1.1 - Database Generation/1.1_database_generation.docx
+++ b/wiki/tutorial/1 - Identification/1.1 - Database Generation/1.1_database_generation.docx
@@ -465,7 +465,7 @@
         <w:rPr>
           <w:lang w:val="en-GB"/>
         </w:rPr>
-        <w:t>5</w:t>
+        <w:t>6</w:t>
       </w:r>
       <w:r>
         <w:rPr>
@@ -477,7 +477,13 @@
         <w:rPr>
           <w:lang w:val="en-GB"/>
         </w:rPr>
-        <w:t xml:space="preserve"> (as of October 2013)</w:t>
+        <w:t xml:space="preserve"> (as of March 2014</w:t>
+      </w:r>
+      <w:r>
+        <w:rPr>
+          <w:lang w:val="en-GB"/>
+        </w:rPr>
+        <w:t>)</w:t>
       </w:r>
       <w:r>
         <w:rPr>
@@ -490,7 +496,7 @@
       <w:pPr>
         <w:jc w:val="both"/>
         <w:rPr>
-          <w:sz w:val="4"/>
+          <w:sz w:val="2"/>
           <w:lang w:val="en-GB"/>
         </w:rPr>
       </w:pPr>
@@ -509,9 +515,9 @@
         </w:rPr>
         <w:drawing>
           <wp:inline distT="0" distB="0" distL="0" distR="0">
-            <wp:extent cx="4680585" cy="3418596"/>
-            <wp:effectExtent l="0" t="19050" r="81915" b="48504"/>
-            <wp:docPr id="2" name="Picture 7"/>
+            <wp:extent cx="4358158" cy="3471705"/>
+            <wp:effectExtent l="0" t="19050" r="80492" b="52545"/>
+            <wp:docPr id="4" name="Picture 2"/>
             <wp:cNvGraphicFramePr>
               <a:graphicFrameLocks xmlns:a="http://schemas.openxmlformats.org/drawingml/2006/main" noChangeAspect="1"/>
             </wp:cNvGraphicFramePr>
@@ -519,7 +525,7 @@
               <a:graphicData uri="http://schemas.openxmlformats.org/drawingml/2006/picture">
                 <pic:pic xmlns:pic="http://schemas.openxmlformats.org/drawingml/2006/picture">
                   <pic:nvPicPr>
-                    <pic:cNvPr id="0" name="Picture 7"/>
+                    <pic:cNvPr id="0" name="Picture 2"/>
                     <pic:cNvPicPr>
                       <a:picLocks noChangeAspect="1" noChangeArrowheads="1"/>
                     </pic:cNvPicPr>
@@ -534,7 +540,7 @@
                   <pic:spPr bwMode="auto">
                     <a:xfrm>
                       <a:off x="0" y="0"/>
-                      <a:ext cx="4680585" cy="3418596"/>
+                      <a:ext cx="4361362" cy="3467727"/>
                     </a:xfrm>
                     <a:prstGeom prst="rect">
                       <a:avLst/>
@@ -753,9 +759,9 @@
         </w:rPr>
         <w:drawing>
           <wp:inline distT="0" distB="0" distL="0" distR="0">
-            <wp:extent cx="5383033" cy="5429827"/>
-            <wp:effectExtent l="0" t="19050" r="84317" b="56573"/>
-            <wp:docPr id="3" name="Picture 2"/>
+            <wp:extent cx="5246940" cy="4621843"/>
+            <wp:effectExtent l="0" t="19050" r="68010" b="64457"/>
+            <wp:docPr id="6" name="Picture 5"/>
             <wp:cNvGraphicFramePr>
               <a:graphicFrameLocks xmlns:a="http://schemas.openxmlformats.org/drawingml/2006/main" noChangeAspect="1"/>
             </wp:cNvGraphicFramePr>
@@ -763,7 +769,7 @@
               <a:graphicData uri="http://schemas.openxmlformats.org/drawingml/2006/picture">
                 <pic:pic xmlns:pic="http://schemas.openxmlformats.org/drawingml/2006/picture">
                   <pic:nvPicPr>
-                    <pic:cNvPr id="0" name="Picture 2"/>
+                    <pic:cNvPr id="0" name="Picture 5"/>
                     <pic:cNvPicPr>
                       <a:picLocks noChangeAspect="1" noChangeArrowheads="1"/>
                     </pic:cNvPicPr>
@@ -778,7 +784,7 @@
                   <pic:spPr bwMode="auto">
                     <a:xfrm>
                       <a:off x="0" y="0"/>
-                      <a:ext cx="5378520" cy="5425274"/>
+                      <a:ext cx="5251603" cy="4625950"/>
                     </a:xfrm>
                     <a:prstGeom prst="rect">
                       <a:avLst/>
@@ -820,6 +826,16 @@
         <w:jc w:val="both"/>
         <w:rPr>
           <w:i/>
+          <w:sz w:val="8"/>
+          <w:lang w:val="en-GB"/>
+        </w:rPr>
+      </w:pPr>
+    </w:p>
+    <w:p>
+      <w:pPr>
+        <w:jc w:val="both"/>
+        <w:rPr>
+          <w:i/>
           <w:lang w:val="en-GB"/>
         </w:rPr>
       </w:pPr>
@@ -946,7 +962,13 @@
         <w:t xml:space="preserve"> in the upper right corner</w:t>
       </w:r>
       <w:r>
-        <w:t>. You can here choose between “</w:t>
+        <w:t xml:space="preserve">. </w:t>
+      </w:r>
+      <w:r>
+        <w:t>Under the FASTA header y</w:t>
+      </w:r>
+      <w:r>
+        <w:t>ou can choose between “</w:t>
       </w:r>
       <w:r>
         <w:t>Canonical sequences</w:t>
@@ -1157,6 +1179,11 @@
       <w:r>
         <w:t>.</w:t>
       </w:r>
+    </w:p>
+    <w:p>
+      <w:pPr>
+        <w:jc w:val="both"/>
+      </w:pPr>
     </w:p>
     <w:p>
       <w:pPr>
@@ -1227,7 +1254,23 @@
                       <w:sz w:val="20"/>
                       <w:szCs w:val="20"/>
                     </w:rPr>
-                    <w:t>Organize your databases in a rational way for you and your colleagues!</w:t>
+                    <w:t xml:space="preserve">Organize your databases in a </w:t>
+                  </w:r>
+                  <w:r>
+                    <w:rPr>
+                      <w:i/>
+                      <w:sz w:val="20"/>
+                      <w:szCs w:val="20"/>
+                    </w:rPr>
+                    <w:t>meaningful</w:t>
+                  </w:r>
+                  <w:r>
+                    <w:rPr>
+                      <w:i/>
+                      <w:sz w:val="20"/>
+                      <w:szCs w:val="20"/>
+                    </w:rPr>
+                    <w:t xml:space="preserve"> way for you and your colleagues!</w:t>
                   </w:r>
                 </w:p>
               </w:txbxContent>
@@ -1344,6 +1387,15 @@
       <w:r>
         <w:t>As illustrated here with the sequence of a human protein:</w:t>
       </w:r>
+    </w:p>
+    <w:p>
+      <w:pPr>
+        <w:spacing w:after="0"/>
+        <w:jc w:val="both"/>
+        <w:rPr>
+          <w:sz w:val="8"/>
+        </w:rPr>
+      </w:pPr>
     </w:p>
     <w:p>
       <w:pPr>
@@ -1545,7 +1597,6 @@
       <w:pPr>
         <w:jc w:val="both"/>
         <w:rPr>
-          <w:i/>
           <w:lang w:val="en-GB"/>
         </w:rPr>
       </w:pPr>
@@ -1597,13 +1648,6 @@
       </w:hyperlink>
       <w:r>
         <w:t>).</w:t>
-      </w:r>
-      <w:r>
-        <w:rPr>
-          <w:i/>
-          <w:lang w:val="en-GB"/>
-        </w:rPr>
-        <w:t xml:space="preserve"> </w:t>
       </w:r>
     </w:p>
     <w:p>
@@ -2076,7 +2120,7 @@
         <w:b/>
         <w:noProof/>
       </w:rPr>
-      <w:t>1</w:t>
+      <w:t>2</w:t>
     </w:r>
     <w:r>
       <w:rPr>
@@ -5538,7 +5582,7 @@
 </file>
 
 <file path=customXml/itemProps1.xml><?xml version="1.0" encoding="utf-8"?>
-<ds:datastoreItem xmlns:ds="http://schemas.openxmlformats.org/officeDocument/2006/customXml" ds:itemID="{14DB2148-C5CB-4559-A024-EC1EF1471A88}">
+<ds:datastoreItem xmlns:ds="http://schemas.openxmlformats.org/officeDocument/2006/customXml" ds:itemID="{64074C03-B3F1-4DB0-851C-D644A3A9F27E}">
   <ds:schemaRefs>
     <ds:schemaRef ds:uri="http://schemas.openxmlformats.org/officeDocument/2006/bibliography"/>
   </ds:schemaRefs>

</xml_diff>

<commit_message>
Updated the tutorial material to SearchGUI 1.20.5 and PeptideShaker 0.33.1, using SwissProt human from August 2014.
</commit_message>
<xml_diff>
--- a/wiki/tutorial/1 - Identification/1.1 - Database Generation/1.1_database_generation.docx
+++ b/wiki/tutorial/1 - Identification/1.1 - Database Generation/1.1_database_generation.docx
@@ -477,7 +477,19 @@
         <w:rPr>
           <w:lang w:val="en-GB"/>
         </w:rPr>
-        <w:t xml:space="preserve"> (as of March 2014</w:t>
+        <w:t xml:space="preserve"> (as of </w:t>
+      </w:r>
+      <w:r>
+        <w:rPr>
+          <w:lang w:val="en-GB"/>
+        </w:rPr>
+        <w:t>August</w:t>
+      </w:r>
+      <w:r>
+        <w:rPr>
+          <w:lang w:val="en-GB"/>
+        </w:rPr>
+        <w:t xml:space="preserve"> 2014</w:t>
       </w:r>
       <w:r>
         <w:rPr>
@@ -759,9 +771,9 @@
         </w:rPr>
         <w:drawing>
           <wp:inline distT="0" distB="0" distL="0" distR="0">
-            <wp:extent cx="5246940" cy="4621843"/>
-            <wp:effectExtent l="0" t="19050" r="68010" b="64457"/>
-            <wp:docPr id="6" name="Picture 5"/>
+            <wp:extent cx="4354167" cy="5055993"/>
+            <wp:effectExtent l="0" t="19050" r="84483" b="49407"/>
+            <wp:docPr id="8" name="Picture 8"/>
             <wp:cNvGraphicFramePr>
               <a:graphicFrameLocks xmlns:a="http://schemas.openxmlformats.org/drawingml/2006/main" noChangeAspect="1"/>
             </wp:cNvGraphicFramePr>
@@ -769,7 +781,7 @@
               <a:graphicData uri="http://schemas.openxmlformats.org/drawingml/2006/picture">
                 <pic:pic xmlns:pic="http://schemas.openxmlformats.org/drawingml/2006/picture">
                   <pic:nvPicPr>
-                    <pic:cNvPr id="0" name="Picture 5"/>
+                    <pic:cNvPr id="0" name="Picture 8"/>
                     <pic:cNvPicPr>
                       <a:picLocks noChangeAspect="1" noChangeArrowheads="1"/>
                     </pic:cNvPicPr>
@@ -784,7 +796,7 @@
                   <pic:spPr bwMode="auto">
                     <a:xfrm>
                       <a:off x="0" y="0"/>
-                      <a:ext cx="5251603" cy="4625950"/>
+                      <a:ext cx="4354095" cy="5055909"/>
                     </a:xfrm>
                     <a:prstGeom prst="rect">
                       <a:avLst/>
@@ -933,30 +945,34 @@
     <w:p>
       <w:pPr>
         <w:jc w:val="both"/>
-      </w:pPr>
-    </w:p>
-    <w:p>
-      <w:pPr>
-        <w:jc w:val="both"/>
         <w:rPr>
           <w:i/>
           <w:lang w:val="en-GB"/>
         </w:rPr>
       </w:pPr>
       <w:r>
-        <w:t>Select the "</w:t>
+        <w:t>Select the ”</w:t>
       </w:r>
       <w:r>
         <w:t>Show only reviewe</w:t>
       </w:r>
       <w:r>
-        <w:t>d"</w:t>
+        <w:t>d”</w:t>
       </w:r>
       <w:r>
         <w:t xml:space="preserve"> </w:t>
       </w:r>
       <w:r>
-        <w:t>(UniProtKB/Swiss-Prot) option and then click on download</w:t>
+        <w:t xml:space="preserve">(UniProtKB/Swiss-Prot) option and then click </w:t>
+      </w:r>
+      <w:r>
+        <w:t>the orange ”D</w:t>
+      </w:r>
+      <w:r>
+        <w:t>ownload</w:t>
+      </w:r>
+      <w:r>
+        <w:t>”</w:t>
       </w:r>
       <w:r>
         <w:t xml:space="preserve"> in the upper right corner</w:t>
@@ -971,7 +987,7 @@
         <w:t>ou can choose between “</w:t>
       </w:r>
       <w:r>
-        <w:t>Canonical sequences</w:t>
+        <w:t>Canonical sequence data</w:t>
       </w:r>
       <w:r>
         <w:t>”</w:t>
@@ -983,16 +999,18 @@
         <w:t>“</w:t>
       </w:r>
       <w:r>
-        <w:t>Canonical and isoform</w:t>
-      </w:r>
-      <w:r>
-        <w:t>”</w:t>
-      </w:r>
-      <w:r>
-        <w:t xml:space="preserve"> sequences</w:t>
-      </w:r>
-      <w:r>
-        <w:t xml:space="preserve">. </w:t>
+        <w:t xml:space="preserve">Canonical and </w:t>
+      </w:r>
+      <w:proofErr w:type="spellStart"/>
+      <w:r>
+        <w:t>isoform</w:t>
+      </w:r>
+      <w:proofErr w:type="spellEnd"/>
+      <w:r>
+        <w:t xml:space="preserve"> sequence data</w:t>
+      </w:r>
+      <w:r>
+        <w:t xml:space="preserve">”. </w:t>
       </w:r>
       <w:r>
         <w:rPr>
@@ -1087,10 +1105,7 @@
         <w:t xml:space="preserve">file called </w:t>
       </w:r>
       <w:r>
-        <w:rPr>
-          <w:lang w:val="en-GB"/>
-        </w:rPr>
-        <w:t>‘</w:t>
+        <w:t>”</w:t>
       </w:r>
       <w:r>
         <w:rPr>
@@ -1141,7 +1156,13 @@
         <w:t>sequence data in FASTA format</w:t>
       </w:r>
       <w:r>
-        <w:t>’</w:t>
+        <w:t>” and save it as ”</w:t>
+      </w:r>
+      <w:r>
+        <w:t>uniprot-human-reviewed-august-2014</w:t>
+      </w:r>
+      <w:r>
+        <w:t>.fasta”</w:t>
       </w:r>
       <w:r>
         <w:t>. You</w:t>
@@ -1202,7 +1223,7 @@
             <v:stroke joinstyle="miter"/>
             <v:path gradientshapeok="t" o:connecttype="rect"/>
           </v:shapetype>
-          <v:shape id="_x0000_s1029" type="#_x0000_t202" style="position:absolute;margin-left:1.2pt;margin-top:16.4pt;width:466.05pt;height:78pt;z-index:251658240;mso-position-horizontal-relative:margin" fillcolor="#ffc">
+          <v:shape id="_x0000_s1029" type="#_x0000_t202" style="position:absolute;margin-left:1.2pt;margin-top:16.4pt;width:466.05pt;height:88.45pt;z-index:251658240;mso-position-horizontal-relative:margin" fillcolor="#ffc">
             <v:shadow opacity=".5" offset="6pt,6pt"/>
             <v:textbox style="mso-next-textbox:#_x0000_s1029">
               <w:txbxContent>
@@ -1221,7 +1242,23 @@
                       <w:sz w:val="20"/>
                       <w:szCs w:val="20"/>
                     </w:rPr>
-                    <w:t>Tip:</w:t>
+                    <w:t>Tip</w:t>
+                  </w:r>
+                  <w:r>
+                    <w:rPr>
+                      <w:b/>
+                      <w:sz w:val="20"/>
+                      <w:szCs w:val="20"/>
+                    </w:rPr>
+                    <w:t>s</w:t>
+                  </w:r>
+                  <w:r>
+                    <w:rPr>
+                      <w:b/>
+                      <w:sz w:val="20"/>
+                      <w:szCs w:val="20"/>
+                    </w:rPr>
+                    <w:t>:</w:t>
                   </w:r>
                   <w:r>
                     <w:rPr>
@@ -1236,7 +1273,15 @@
                       <w:sz w:val="20"/>
                       <w:szCs w:val="20"/>
                     </w:rPr>
-                    <w:t>Always document your database type and version.</w:t>
+                    <w:t>Always document your database type and version</w:t>
+                  </w:r>
+                  <w:r>
+                    <w:rPr>
+                      <w:i/>
+                      <w:sz w:val="20"/>
+                      <w:szCs w:val="20"/>
+                    </w:rPr>
+                    <w:t xml:space="preserve"> in the file name!</w:t>
                   </w:r>
                 </w:p>
                 <w:p>
@@ -1564,352 +1609,107 @@
       <w:pPr>
         <w:pStyle w:val="Title"/>
         <w:rPr>
-          <w:lang w:val="en-GB"/>
-        </w:rPr>
-      </w:pPr>
-      <w:r>
-        <w:rPr>
-          <w:lang w:val="en-GB"/>
+          <w:lang w:val="nb-NO"/>
+        </w:rPr>
+      </w:pPr>
+      <w:proofErr w:type="spellStart"/>
+      <w:r>
+        <w:rPr>
+          <w:lang w:val="nb-NO"/>
         </w:rPr>
         <w:lastRenderedPageBreak/>
-        <w:t>Advanced</w:t>
-      </w:r>
-      <w:r>
-        <w:rPr>
-          <w:lang w:val="en-GB"/>
-        </w:rPr>
-        <w:t xml:space="preserve"> – Database M</w:t>
-      </w:r>
-      <w:r>
-        <w:rPr>
-          <w:lang w:val="en-GB"/>
-        </w:rPr>
-        <w:t>anipulation</w:t>
-      </w:r>
+        <w:t>References</w:t>
+      </w:r>
+      <w:proofErr w:type="spellEnd"/>
     </w:p>
     <w:p>
       <w:pPr>
-        <w:spacing w:after="0"/>
-        <w:jc w:val="both"/>
-      </w:pPr>
+        <w:spacing w:after="0" w:line="240" w:lineRule="auto"/>
+        <w:ind w:left="720" w:hanging="720"/>
+        <w:rPr>
+          <w:noProof/>
+          <w:lang w:val="nb-NO"/>
+        </w:rPr>
+      </w:pPr>
+      <w:r>
+        <w:fldChar w:fldCharType="begin"/>
+      </w:r>
+      <w:r>
+        <w:rPr>
+          <w:lang w:val="nb-NO"/>
+        </w:rPr>
+        <w:instrText xml:space="preserve"> ADDIN EN.REFLIST </w:instrText>
+      </w:r>
+      <w:r>
+        <w:fldChar w:fldCharType="separate"/>
+      </w:r>
+      <w:r>
+        <w:rPr>
+          <w:noProof/>
+          <w:lang w:val="nb-NO"/>
+        </w:rPr>
+        <w:t>1.</w:t>
+      </w:r>
+      <w:r>
+        <w:rPr>
+          <w:noProof/>
+          <w:lang w:val="nb-NO"/>
+        </w:rPr>
+        <w:tab/>
+        <w:t xml:space="preserve">Apweiler, R. et al. UniProt: the Universal Protein knowledgebase. </w:t>
+      </w:r>
+      <w:r>
+        <w:rPr>
+          <w:i/>
+          <w:noProof/>
+          <w:lang w:val="nb-NO"/>
+        </w:rPr>
+        <w:t>Nucleic Acids Res</w:t>
+      </w:r>
+      <w:r>
+        <w:rPr>
+          <w:noProof/>
+          <w:lang w:val="nb-NO"/>
+        </w:rPr>
+        <w:t xml:space="preserve"> </w:t>
+      </w:r>
+      <w:r>
+        <w:rPr>
+          <w:b/>
+          <w:noProof/>
+          <w:lang w:val="nb-NO"/>
+        </w:rPr>
+        <w:t>32</w:t>
+      </w:r>
+      <w:r>
+        <w:rPr>
+          <w:noProof/>
+          <w:lang w:val="nb-NO"/>
+        </w:rPr>
+        <w:t>, D115-119 (2004).</w:t>
+      </w:r>
     </w:p>
     <w:p>
       <w:pPr>
-        <w:jc w:val="both"/>
-        <w:rPr>
-          <w:lang w:val="en-GB"/>
-        </w:rPr>
-      </w:pPr>
-      <w:r>
-        <w:t xml:space="preserve">If you need advanced re-processing of FASTA files, we recommend the use of </w:t>
-      </w:r>
-      <w:proofErr w:type="spellStart"/>
-      <w:r>
-        <w:rPr>
-          <w:color w:val="1F497D" w:themeColor="text2"/>
-        </w:rPr>
-        <w:t>dbtoolkit</w:t>
-      </w:r>
-      <w:proofErr w:type="spellEnd"/>
-      <w:hyperlink w:anchor="_ENREF_6" w:tooltip="Martens, 2005 #19" w:history="1">
-        <w:r>
-          <w:fldChar w:fldCharType="begin"/>
-        </w:r>
-        <w:r>
-          <w:instrText xml:space="preserve"> ADDIN EN.CITE &lt;EndNote&gt;&lt;Cite&gt;&lt;Author&gt;Martens&lt;/Author&gt;&lt;Year&gt;2005&lt;/Year&gt;&lt;RecNum&gt;19&lt;/RecNum&gt;&lt;DisplayText&gt;&lt;style face="superscript"&gt;6&lt;/style&gt;&lt;/DisplayText&gt;&lt;record&gt;&lt;rec-number&gt;19&lt;/rec-number&gt;&lt;foreign-keys&gt;&lt;key app="EN" db-id="sexxdt0zj29tdleaertp5we3atxa92z9waxz"&gt;19&lt;/key&gt;&lt;/foreign-keys&gt;&lt;ref-type name="Journal Article"&gt;17&lt;/ref-type&gt;&lt;contributors&gt;&lt;authors&gt;&lt;author&gt;Martens, L.&lt;/author&gt;&lt;author&gt;Vandekerckhove, J.&lt;/author&gt;&lt;author&gt;Gevaert, K.&lt;/author&gt;&lt;/authors&gt;&lt;/contributors&gt;&lt;auth-address&gt;Department of Biochemistry, Faculty of Medicine and Health Sciences, Ghent University, A. Baertsoenkaai 3, B-9000 Ghent, Belgium. lennart.martens@UGent.be&lt;/auth-address&gt;&lt;titles&gt;&lt;title&gt;DBToolkit: processing protein databases for peptide-centric proteomics&lt;/title&gt;&lt;secondary-title&gt;Bioinformatics&lt;/secondary-title&gt;&lt;/titles&gt;&lt;periodical&gt;&lt;full-title&gt;Bioinformatics&lt;/full-title&gt;&lt;/periodical&gt;&lt;pages&gt;3584-5&lt;/pages&gt;&lt;volume&gt;21&lt;/volume&gt;&lt;number&gt;17&lt;/number&gt;&lt;edition&gt;2005/07/21&lt;/edition&gt;&lt;keywords&gt;&lt;keyword&gt;*Database Management Systems&lt;/keyword&gt;&lt;keyword&gt;*Databases, Protein&lt;/keyword&gt;&lt;keyword&gt;Information Storage and Retrieval/methods&lt;/keyword&gt;&lt;keyword&gt;Peptide Mapping/*methods&lt;/keyword&gt;&lt;keyword&gt;Peptides/analysis/*chemistry&lt;/keyword&gt;&lt;keyword&gt;Proteomics&lt;/keyword&gt;&lt;keyword&gt;Sequence Alignment/*methods&lt;/keyword&gt;&lt;keyword&gt;Sequence Analysis, Protein/*methods&lt;/keyword&gt;&lt;keyword&gt;*Software&lt;/keyword&gt;&lt;/keywords&gt;&lt;dates&gt;&lt;year&gt;2005&lt;/year&gt;&lt;pub-dates&gt;&lt;date&gt;Sep 1&lt;/date&gt;&lt;/pub-dates&gt;&lt;/dates&gt;&lt;isbn&gt;1367-4803 (Print)&amp;#xD;1367-4803 (Linking)&lt;/isbn&gt;&lt;accession-num&gt;16030071&lt;/accession-num&gt;&lt;urls&gt;&lt;related-urls&gt;&lt;url&gt;http://www.ncbi.nlm.nih.gov/pubmed/16030071&lt;/url&gt;&lt;/related-urls&gt;&lt;/urls&gt;&lt;electronic-resource-num&gt;bti588 [pii]&amp;#xD;10.1093/bioinformatics/bti588&lt;/electronic-resource-num&gt;&lt;language&gt;eng&lt;/language&gt;&lt;/record&gt;&lt;/Cite&gt;&lt;/EndNote&gt;</w:instrText>
-        </w:r>
-        <w:r>
-          <w:fldChar w:fldCharType="separate"/>
-        </w:r>
-        <w:r>
-          <w:rPr>
-            <w:noProof/>
-            <w:vertAlign w:val="superscript"/>
-          </w:rPr>
-          <w:t>2</w:t>
-        </w:r>
-        <w:r>
-          <w:fldChar w:fldCharType="end"/>
-        </w:r>
-      </w:hyperlink>
-      <w:r>
-        <w:t xml:space="preserve"> </w:t>
-      </w:r>
-      <w:r>
-        <w:t>(</w:t>
-      </w:r>
-      <w:hyperlink r:id="rId12" w:history="1">
-        <w:r>
-          <w:rPr>
-            <w:rStyle w:val="Hyperlink"/>
-          </w:rPr>
-          <w:t>http://dbtoolkit.googlecode.com</w:t>
-        </w:r>
-      </w:hyperlink>
-      <w:r>
-        <w:t>).</w:t>
-      </w:r>
+        <w:spacing w:after="0" w:line="240" w:lineRule="auto"/>
+        <w:ind w:left="720" w:hanging="720"/>
+        <w:rPr>
+          <w:noProof/>
+          <w:lang w:val="nb-NO"/>
+        </w:rPr>
+      </w:pPr>
     </w:p>
     <w:p>
       <w:pPr>
         <w:spacing w:after="0"/>
-        <w:jc w:val="both"/>
-        <w:rPr>
-          <w:b/>
-        </w:rPr>
-      </w:pPr>
-    </w:p>
-    <w:p>
-      <w:pPr>
-        <w:spacing w:after="0"/>
-        <w:jc w:val="both"/>
-        <w:rPr>
-          <w:b/>
-        </w:rPr>
-      </w:pPr>
-    </w:p>
-    <w:p>
-      <w:pPr>
-        <w:spacing w:after="0"/>
-        <w:jc w:val="both"/>
-        <w:rPr>
-          <w:b/>
-        </w:rPr>
-      </w:pPr>
-    </w:p>
-    <w:p>
-      <w:pPr>
-        <w:spacing w:after="0"/>
-        <w:jc w:val="center"/>
-        <w:rPr>
-          <w:i/>
-        </w:rPr>
-      </w:pPr>
-      <w:r>
-        <w:rPr>
-          <w:i/>
-          <w:noProof/>
-          <w:lang w:val="nb-NO" w:eastAsia="nb-NO"/>
-        </w:rPr>
-        <w:drawing>
-          <wp:inline distT="0" distB="0" distL="0" distR="0">
-            <wp:extent cx="5123953" cy="3856696"/>
-            <wp:effectExtent l="0" t="19050" r="76697" b="48554"/>
-            <wp:docPr id="5" name="Picture 5"/>
-            <wp:cNvGraphicFramePr>
-              <a:graphicFrameLocks xmlns:a="http://schemas.openxmlformats.org/drawingml/2006/main" noChangeAspect="1"/>
-            </wp:cNvGraphicFramePr>
-            <a:graphic xmlns:a="http://schemas.openxmlformats.org/drawingml/2006/main">
-              <a:graphicData uri="http://schemas.openxmlformats.org/drawingml/2006/picture">
-                <pic:pic xmlns:pic="http://schemas.openxmlformats.org/drawingml/2006/picture">
-                  <pic:nvPicPr>
-                    <pic:cNvPr id="0" name="Picture 5"/>
-                    <pic:cNvPicPr>
-                      <a:picLocks noChangeAspect="1" noChangeArrowheads="1"/>
-                    </pic:cNvPicPr>
-                  </pic:nvPicPr>
-                  <pic:blipFill>
-                    <a:blip r:embed="rId13" cstate="print"/>
-                    <a:srcRect/>
-                    <a:stretch>
-                      <a:fillRect/>
-                    </a:stretch>
-                  </pic:blipFill>
-                  <pic:spPr bwMode="auto">
-                    <a:xfrm>
-                      <a:off x="0" y="0"/>
-                      <a:ext cx="5124525" cy="3857126"/>
-                    </a:xfrm>
-                    <a:prstGeom prst="rect">
-                      <a:avLst/>
-                    </a:prstGeom>
-                    <a:noFill/>
-                    <a:ln w="9525">
-                      <a:noFill/>
-                      <a:miter lim="800000"/>
-                      <a:headEnd/>
-                      <a:tailEnd/>
-                    </a:ln>
-                    <a:effectLst>
-                      <a:outerShdw blurRad="50800" dist="38100" dir="2700000" algn="tl" rotWithShape="0">
-                        <a:prstClr val="black">
-                          <a:alpha val="40000"/>
-                        </a:prstClr>
-                      </a:outerShdw>
-                    </a:effectLst>
-                  </pic:spPr>
-                </pic:pic>
-              </a:graphicData>
-            </a:graphic>
-          </wp:inline>
-        </w:drawing>
-      </w:r>
-    </w:p>
-    <w:p>
-      <w:pPr>
-        <w:spacing w:after="0" w:line="240" w:lineRule="auto"/>
-      </w:pPr>
-    </w:p>
-    <w:p>
-      <w:pPr>
-        <w:spacing w:after="0" w:line="240" w:lineRule="auto"/>
-      </w:pPr>
-      <w:r>
-        <w:br w:type="page"/>
-      </w:r>
-    </w:p>
-    <w:p>
-      <w:pPr>
-        <w:pStyle w:val="Title"/>
-        <w:rPr>
-          <w:lang w:val="nb-NO"/>
-        </w:rPr>
-      </w:pPr>
-      <w:r>
-        <w:rPr>
-          <w:lang w:val="nb-NO"/>
-        </w:rPr>
-        <w:lastRenderedPageBreak/>
-        <w:t>References</w:t>
-      </w:r>
-    </w:p>
-    <w:p>
-      <w:pPr>
-        <w:spacing w:after="0" w:line="240" w:lineRule="auto"/>
-        <w:ind w:left="720" w:hanging="720"/>
-        <w:rPr>
-          <w:noProof/>
-        </w:rPr>
-      </w:pPr>
-      <w:r>
-        <w:fldChar w:fldCharType="begin"/>
-      </w:r>
-      <w:r>
-        <w:rPr>
-          <w:lang w:val="nb-NO"/>
-        </w:rPr>
-        <w:instrText xml:space="preserve"> ADDIN EN.REFLIST </w:instrText>
-      </w:r>
-      <w:r>
-        <w:fldChar w:fldCharType="separate"/>
-      </w:r>
-      <w:r>
-        <w:rPr>
-          <w:noProof/>
-          <w:lang w:val="nb-NO"/>
-        </w:rPr>
-        <w:t>1.</w:t>
-      </w:r>
-      <w:r>
-        <w:rPr>
-          <w:noProof/>
-          <w:lang w:val="nb-NO"/>
-        </w:rPr>
-        <w:tab/>
-        <w:t xml:space="preserve">Apweiler, R. et al. </w:t>
-      </w:r>
-      <w:r>
-        <w:rPr>
-          <w:noProof/>
-        </w:rPr>
-        <w:t xml:space="preserve">UniProt: the Universal Protein knowledgebase. </w:t>
-      </w:r>
-      <w:r>
-        <w:rPr>
-          <w:i/>
-          <w:noProof/>
-        </w:rPr>
-        <w:t>Nucleic Acids Res</w:t>
-      </w:r>
-      <w:r>
-        <w:rPr>
-          <w:noProof/>
-        </w:rPr>
-        <w:t xml:space="preserve"> </w:t>
-      </w:r>
-      <w:r>
-        <w:rPr>
-          <w:b/>
-          <w:noProof/>
-        </w:rPr>
-        <w:t>32</w:t>
-      </w:r>
-      <w:r>
-        <w:rPr>
-          <w:noProof/>
-        </w:rPr>
-        <w:t>, D115-119 (2004).</w:t>
-      </w:r>
-    </w:p>
-    <w:p>
-      <w:pPr>
-        <w:spacing w:after="0" w:line="240" w:lineRule="auto"/>
-        <w:ind w:left="720" w:hanging="720"/>
-        <w:rPr>
-          <w:noProof/>
-        </w:rPr>
-      </w:pPr>
-      <w:r>
-        <w:rPr>
-          <w:noProof/>
-        </w:rPr>
-        <w:t>2.</w:t>
-      </w:r>
-      <w:r>
-        <w:rPr>
-          <w:noProof/>
-        </w:rPr>
-        <w:tab/>
-        <w:t xml:space="preserve">Martens, L., Vandekerckhove, J. &amp; Gevaert, K. DBToolkit: processing protein databases for peptide-centric proteomics. </w:t>
-      </w:r>
-      <w:r>
-        <w:rPr>
-          <w:i/>
-          <w:noProof/>
-        </w:rPr>
-        <w:t>Bioinformatics</w:t>
-      </w:r>
-      <w:r>
-        <w:rPr>
-          <w:noProof/>
-        </w:rPr>
-        <w:t xml:space="preserve"> </w:t>
-      </w:r>
-      <w:r>
-        <w:rPr>
-          <w:b/>
-          <w:noProof/>
-        </w:rPr>
-        <w:t>21</w:t>
-      </w:r>
-      <w:r>
-        <w:rPr>
-          <w:noProof/>
-        </w:rPr>
-        <w:t>, 3584-3585 (2005).</w:t>
-      </w:r>
-    </w:p>
-    <w:p>
-      <w:pPr>
-        <w:spacing w:after="0" w:line="240" w:lineRule="auto"/>
-        <w:ind w:left="720" w:hanging="720"/>
-        <w:rPr>
-          <w:rFonts w:cs="Calibri"/>
-          <w:noProof/>
-        </w:rPr>
-      </w:pPr>
-    </w:p>
-    <w:p>
-      <w:pPr>
-        <w:spacing w:after="0"/>
       </w:pPr>
       <w:r>
         <w:fldChar w:fldCharType="end"/>
       </w:r>
     </w:p>
     <w:sectPr>
-      <w:headerReference w:type="default" r:id="rId14"/>
-      <w:footerReference w:type="default" r:id="rId15"/>
+      <w:headerReference w:type="default" r:id="rId12"/>
+      <w:footerReference w:type="default" r:id="rId13"/>
       <w:pgSz w:w="12240" w:h="15840"/>
       <w:pgMar w:top="1440" w:right="1440" w:bottom="1440" w:left="1440" w:header="708" w:footer="708" w:gutter="0"/>
       <w:cols w:space="708"/>
@@ -2120,7 +1920,7 @@
         <w:b/>
         <w:noProof/>
       </w:rPr>
-      <w:t>2</w:t>
+      <w:t>1</w:t>
     </w:r>
     <w:r>
       <w:rPr>
@@ -2154,7 +1954,7 @@
         <w:b/>
         <w:noProof/>
       </w:rPr>
-      <w:t>6</w:t>
+      <w:t>5</w:t>
     </w:r>
     <w:r>
       <w:rPr>
@@ -5582,7 +5382,7 @@
 </file>
 
 <file path=customXml/itemProps1.xml><?xml version="1.0" encoding="utf-8"?>
-<ds:datastoreItem xmlns:ds="http://schemas.openxmlformats.org/officeDocument/2006/customXml" ds:itemID="{64074C03-B3F1-4DB0-851C-D644A3A9F27E}">
+<ds:datastoreItem xmlns:ds="http://schemas.openxmlformats.org/officeDocument/2006/customXml" ds:itemID="{094C70B7-F268-475D-A52B-518196098FB3}">
   <ds:schemaRefs>
     <ds:schemaRef ds:uri="http://schemas.openxmlformats.org/officeDocument/2006/bibliography"/>
   </ds:schemaRefs>

</xml_diff>

<commit_message>
Updated the tutorials to the new version of UniProt, and added details about how to add contaminants.
</commit_message>
<xml_diff>
--- a/wiki/tutorial/1 - Identification/1.1 - Database Generation/1.1_database_generation.docx
+++ b/wiki/tutorial/1 - Identification/1.1 - Database Generation/1.1_database_generation.docx
@@ -36,7 +36,7 @@
         <w:rPr>
           <w:lang w:val="en-GB"/>
         </w:rPr>
-        <w:t xml:space="preserve">In order to identify our peptides and proteins, we are going to compare the mass spectra to </w:t>
+        <w:t xml:space="preserve">In order to identify peptides and proteins, we are going to compare the mass spectra to </w:t>
       </w:r>
       <w:r>
         <w:rPr>
@@ -375,7 +375,12 @@
       </w:r>
       <w:r>
         <w:rPr>
-          <w:i/>
+          <w:lang w:val="en-GB"/>
+        </w:rPr>
+        <w:t>“</w:t>
+      </w:r>
+      <w:r>
+        <w:rPr>
           <w:lang w:val="en-GB"/>
         </w:rPr>
         <w:t>Taxonomy</w:t>
@@ -384,124 +389,31 @@
         <w:rPr>
           <w:lang w:val="en-GB"/>
         </w:rPr>
-        <w:t xml:space="preserve"> under “Search in”</w:t>
-      </w:r>
-      <w:r>
-        <w:rPr>
-          <w:lang w:val="en-GB"/>
-        </w:rPr>
-        <w:t>,</w:t>
-      </w:r>
-      <w:r>
-        <w:rPr>
-          <w:lang w:val="en-GB"/>
-        </w:rPr>
-        <w:t xml:space="preserve"> type </w:t>
-      </w:r>
-      <w:r>
-        <w:rPr>
-          <w:i/>
-          <w:lang w:val="en-GB"/>
-        </w:rPr>
-        <w:t>Homo Sapiens</w:t>
-      </w:r>
-      <w:r>
-        <w:rPr>
-          <w:lang w:val="en-GB"/>
-        </w:rPr>
-        <w:t xml:space="preserve"> </w:t>
-      </w:r>
-      <w:r>
-        <w:rPr>
-          <w:lang w:val="en-GB"/>
-        </w:rPr>
-        <w:t>under “Query” and click the “Search“ button.</w:t>
-      </w:r>
-    </w:p>
-    <w:p>
-      <w:pPr>
-        <w:jc w:val="both"/>
-        <w:rPr>
-          <w:lang w:val="en-GB"/>
-        </w:rPr>
-      </w:pPr>
-      <w:proofErr w:type="spellStart"/>
-      <w:r>
-        <w:rPr>
-          <w:color w:val="1F497D" w:themeColor="text2"/>
-          <w:lang w:val="en-GB"/>
-        </w:rPr>
-        <w:t>Uni</w:t>
-      </w:r>
-      <w:r>
-        <w:rPr>
-          <w:color w:val="1F497D" w:themeColor="text2"/>
-          <w:lang w:val="en-GB"/>
-        </w:rPr>
-        <w:t>P</w:t>
-      </w:r>
-      <w:r>
-        <w:rPr>
-          <w:color w:val="1F497D" w:themeColor="text2"/>
-          <w:lang w:val="en-GB"/>
-        </w:rPr>
-        <w:t>rot</w:t>
-      </w:r>
-      <w:proofErr w:type="spellEnd"/>
-      <w:r>
-        <w:rPr>
-          <w:color w:val="1F497D" w:themeColor="text2"/>
-          <w:lang w:val="en-GB"/>
-        </w:rPr>
-        <w:t xml:space="preserve"> </w:t>
-      </w:r>
-      <w:r>
-        <w:rPr>
-          <w:lang w:val="en-GB"/>
-        </w:rPr>
-        <w:t xml:space="preserve">retrieves </w:t>
-      </w:r>
-      <w:r>
-        <w:rPr>
-          <w:lang w:val="en-GB"/>
-        </w:rPr>
-        <w:t>6</w:t>
-      </w:r>
-      <w:r>
-        <w:rPr>
-          <w:lang w:val="en-GB"/>
-        </w:rPr>
-        <w:t xml:space="preserve"> hits</w:t>
-      </w:r>
-      <w:r>
-        <w:rPr>
-          <w:lang w:val="en-GB"/>
-        </w:rPr>
-        <w:t xml:space="preserve"> (as of </w:t>
-      </w:r>
-      <w:r>
-        <w:rPr>
-          <w:lang w:val="en-GB"/>
-        </w:rPr>
-        <w:t>August</w:t>
-      </w:r>
-      <w:r>
-        <w:rPr>
-          <w:lang w:val="en-GB"/>
-        </w:rPr>
-        <w:t xml:space="preserve"> 2014</w:t>
-      </w:r>
-      <w:r>
-        <w:rPr>
-          <w:lang w:val="en-GB"/>
-        </w:rPr>
-        <w:t>)</w:t>
-      </w:r>
-      <w:r>
-        <w:rPr>
-          <w:lang w:val="en-GB"/>
-        </w:rPr>
-        <w:t>:</w:t>
+        <w:t>“</w:t>
+      </w:r>
+      <w:r>
+        <w:rPr>
+          <w:lang w:val="en-GB"/>
+        </w:rPr>
+        <w:t xml:space="preserve"> under “</w:t>
+      </w:r>
+      <w:r>
+        <w:rPr>
+          <w:lang w:val="en-GB"/>
+        </w:rPr>
+        <w:t>Supporting data</w:t>
+      </w:r>
+      <w:r>
+        <w:rPr>
+          <w:lang w:val="en-GB"/>
+        </w:rPr>
+        <w:t>”</w:t>
+      </w:r>
+      <w:r>
+        <w:rPr>
+          <w:lang w:val="en-GB"/>
+        </w:rPr>
+        <w:t xml:space="preserve"> in the middle of the screen.</w:t>
       </w:r>
     </w:p>
     <w:p>
@@ -525,11 +437,45 @@
           <w:noProof/>
           <w:lang w:val="nb-NO" w:eastAsia="nb-NO"/>
         </w:rPr>
+        <w:pict>
+          <v:roundrect id="_x0000_s1032" style="position:absolute;left:0;text-align:left;margin-left:179.7pt;margin-top:127.85pt;width:52.6pt;height:26.9pt;z-index:251659264" arcsize="10923f" filled="f" strokecolor="red" strokeweight="2pt"/>
+        </w:pict>
+      </w:r>
+      <w:r>
+        <w:rPr>
+          <w:noProof/>
+          <w:lang w:val="nb-NO" w:eastAsia="nb-NO"/>
+        </w:rPr>
+        <w:pict>
+          <v:shapetype id="_x0000_t13" coordsize="21600,21600" o:spt="13" adj="16200,5400" path="m@0,l@0@1,0@1,0@2@0@2@0,21600,21600,10800xe">
+            <v:stroke joinstyle="miter"/>
+            <v:formulas>
+              <v:f eqn="val #0"/>
+              <v:f eqn="val #1"/>
+              <v:f eqn="sum height 0 #1"/>
+              <v:f eqn="sum 10800 0 #1"/>
+              <v:f eqn="sum width 0 #0"/>
+              <v:f eqn="prod @4 @3 10800"/>
+              <v:f eqn="sum width 0 @5"/>
+            </v:formulas>
+            <v:path o:connecttype="custom" o:connectlocs="@0,0;0,10800;@0,21600;21600,10800" o:connectangles="270,180,90,0" textboxrect="0,@1,@6,@2"/>
+            <v:handles>
+              <v:h position="#0,#1" xrange="0,21600" yrange="0,10800"/>
+            </v:handles>
+          </v:shapetype>
+          <v:shape id="_x0000_s1033" type="#_x0000_t13" style="position:absolute;left:0;text-align:left;margin-left:35.75pt;margin-top:127.85pt;width:136.35pt;height:33.15pt;z-index:251660288" fillcolor="red"/>
+        </w:pict>
+      </w:r>
+      <w:r>
+        <w:rPr>
+          <w:noProof/>
+          <w:lang w:val="nb-NO" w:eastAsia="nb-NO"/>
+        </w:rPr>
         <w:drawing>
           <wp:inline distT="0" distB="0" distL="0" distR="0">
-            <wp:extent cx="4358158" cy="3471705"/>
-            <wp:effectExtent l="0" t="19050" r="80492" b="52545"/>
-            <wp:docPr id="4" name="Picture 2"/>
+            <wp:extent cx="4226322" cy="3807742"/>
+            <wp:effectExtent l="0" t="19050" r="78978" b="59408"/>
+            <wp:docPr id="2" name="Picture 2"/>
             <wp:cNvGraphicFramePr>
               <a:graphicFrameLocks xmlns:a="http://schemas.openxmlformats.org/drawingml/2006/main" noChangeAspect="1"/>
             </wp:cNvGraphicFramePr>
@@ -552,7 +498,7 @@
                   <pic:spPr bwMode="auto">
                     <a:xfrm>
                       <a:off x="0" y="0"/>
-                      <a:ext cx="4361362" cy="3467727"/>
+                      <a:ext cx="4225583" cy="3807076"/>
                     </a:xfrm>
                     <a:prstGeom prst="rect">
                       <a:avLst/>
@@ -586,43 +532,67 @@
           <w:lang w:val="en-GB"/>
         </w:rPr>
       </w:pPr>
-      <w:r>
-        <w:rPr>
-          <w:lang w:val="en-GB"/>
-        </w:rPr>
-        <w:lastRenderedPageBreak/>
-        <w:t xml:space="preserve">Select the </w:t>
-      </w:r>
-      <w:r>
-        <w:rPr>
-          <w:lang w:val="en-GB"/>
-        </w:rPr>
-        <w:t>one named ‘</w:t>
-      </w:r>
-      <w:r>
-        <w:rPr>
-          <w:i/>
-          <w:lang w:val="en-GB"/>
-        </w:rPr>
-        <w:t>Homo sapiens (Human)</w:t>
-      </w:r>
-      <w:r>
-        <w:rPr>
-          <w:lang w:val="en-GB"/>
-        </w:rPr>
-        <w:t>’</w:t>
-      </w:r>
-      <w:r>
-        <w:rPr>
-          <w:lang w:val="en-GB"/>
-        </w:rPr>
-        <w:t xml:space="preserve">, </w:t>
-      </w:r>
-      <w:r>
-        <w:rPr>
-          <w:lang w:val="en-GB"/>
-        </w:rPr>
-        <w:t>the website</w:t>
+    </w:p>
+    <w:p>
+      <w:pPr>
+        <w:jc w:val="both"/>
+        <w:rPr>
+          <w:lang w:val="en-GB"/>
+        </w:rPr>
+      </w:pPr>
+      <w:r>
+        <w:rPr>
+          <w:lang w:val="en-GB"/>
+        </w:rPr>
+        <w:t xml:space="preserve">Next fill in </w:t>
+      </w:r>
+      <w:r>
+        <w:rPr>
+          <w:lang w:val="en-GB"/>
+        </w:rPr>
+        <w:t>“</w:t>
+      </w:r>
+      <w:r>
+        <w:rPr>
+          <w:lang w:val="en-GB"/>
+        </w:rPr>
+        <w:t>homo sapiens</w:t>
+      </w:r>
+      <w:r>
+        <w:rPr>
+          <w:lang w:val="en-GB"/>
+        </w:rPr>
+        <w:t>“</w:t>
+      </w:r>
+      <w:r>
+        <w:rPr>
+          <w:lang w:val="en-GB"/>
+        </w:rPr>
+        <w:t xml:space="preserve"> in the </w:t>
+      </w:r>
+      <w:r>
+        <w:rPr>
+          <w:lang w:val="en-GB"/>
+        </w:rPr>
+        <w:t>“</w:t>
+      </w:r>
+      <w:r>
+        <w:rPr>
+          <w:lang w:val="en-GB"/>
+        </w:rPr>
+        <w:t>Taxonomy</w:t>
+      </w:r>
+      <w:r>
+        <w:rPr>
+          <w:lang w:val="en-GB"/>
+        </w:rPr>
+        <w:t>“</w:t>
+      </w:r>
+      <w:r>
+        <w:rPr>
+          <w:lang w:val="en-GB"/>
+        </w:rPr>
+        <w:t xml:space="preserve"> field at the top and hit enter.</w:t>
       </w:r>
       <w:r>
         <w:rPr>
@@ -630,129 +600,73 @@
         </w:rPr>
         <w:t xml:space="preserve"> </w:t>
       </w:r>
-      <w:r>
-        <w:rPr>
-          <w:lang w:val="en-GB"/>
-        </w:rPr>
-        <w:t xml:space="preserve">then </w:t>
-      </w:r>
-      <w:r>
-        <w:rPr>
-          <w:lang w:val="en-GB"/>
-        </w:rPr>
-        <w:t xml:space="preserve">displays the taxonomy tree. Click on </w:t>
-      </w:r>
-      <w:r>
-        <w:rPr>
-          <w:lang w:val="en-GB"/>
-        </w:rPr>
-        <w:t xml:space="preserve">the </w:t>
-      </w:r>
-      <w:r>
-        <w:rPr>
-          <w:lang w:val="en-GB"/>
-        </w:rPr>
-        <w:t>‘</w:t>
-      </w:r>
+      <w:proofErr w:type="spellStart"/>
+      <w:r>
+        <w:rPr>
+          <w:color w:val="1F497D" w:themeColor="text2"/>
+          <w:lang w:val="en-GB"/>
+        </w:rPr>
+        <w:t>UniProt</w:t>
+      </w:r>
+      <w:proofErr w:type="spellEnd"/>
+      <w:r>
+        <w:rPr>
+          <w:color w:val="1F497D" w:themeColor="text2"/>
+          <w:lang w:val="en-GB"/>
+        </w:rPr>
+        <w:t xml:space="preserve"> </w:t>
+      </w:r>
+      <w:r>
+        <w:rPr>
+          <w:lang w:val="en-GB"/>
+        </w:rPr>
+        <w:t xml:space="preserve">retrieves </w:t>
+      </w:r>
+      <w:r>
+        <w:rPr>
+          <w:lang w:val="en-GB"/>
+        </w:rPr>
+        <w:t>six</w:t>
+      </w:r>
+      <w:r>
+        <w:rPr>
+          <w:lang w:val="en-GB"/>
+        </w:rPr>
+        <w:t xml:space="preserve"> hits (as of September 2014)</w:t>
+      </w:r>
+      <w:r>
+        <w:rPr>
+          <w:lang w:val="en-GB"/>
+        </w:rPr>
+        <w:t>. For the first result “Homo sapiens (Human)“ click the link “</w:t>
+      </w:r>
+      <w:proofErr w:type="spellStart"/>
       <w:r>
         <w:rPr>
           <w:lang w:val="en-GB"/>
         </w:rPr>
         <w:t>UniProtKB</w:t>
       </w:r>
-      <w:r>
-        <w:rPr>
-          <w:lang w:val="en-GB"/>
-        </w:rPr>
-        <w:t>’</w:t>
-      </w:r>
-      <w:r>
-        <w:rPr>
-          <w:lang w:val="en-GB"/>
-        </w:rPr>
-        <w:t xml:space="preserve"> link in the upper left corner</w:t>
-      </w:r>
-      <w:r>
-        <w:rPr>
-          <w:lang w:val="en-GB"/>
-        </w:rPr>
-        <w:t xml:space="preserve">. </w:t>
-      </w:r>
-      <w:r>
-        <w:rPr>
-          <w:color w:val="1F497D" w:themeColor="text2"/>
-          <w:lang w:val="en-GB"/>
-        </w:rPr>
-        <w:t>Uni</w:t>
-      </w:r>
-      <w:r>
-        <w:rPr>
-          <w:color w:val="1F497D" w:themeColor="text2"/>
-          <w:lang w:val="en-GB"/>
-        </w:rPr>
-        <w:t>P</w:t>
-      </w:r>
-      <w:r>
-        <w:rPr>
-          <w:color w:val="1F497D" w:themeColor="text2"/>
-          <w:lang w:val="en-GB"/>
-        </w:rPr>
-        <w:t xml:space="preserve">rot </w:t>
-      </w:r>
-      <w:r>
-        <w:rPr>
-          <w:lang w:val="en-GB"/>
-        </w:rPr>
-        <w:t xml:space="preserve">now </w:t>
-      </w:r>
-      <w:r>
-        <w:rPr>
-          <w:lang w:val="en-GB"/>
-        </w:rPr>
-        <w:t>provides</w:t>
-      </w:r>
-      <w:r>
-        <w:rPr>
-          <w:lang w:val="en-GB"/>
-        </w:rPr>
-        <w:t xml:space="preserve"> all the protein</w:t>
-      </w:r>
-      <w:r>
-        <w:rPr>
-          <w:lang w:val="en-GB"/>
-        </w:rPr>
-        <w:t>s</w:t>
-      </w:r>
-      <w:r>
-        <w:rPr>
-          <w:lang w:val="en-GB"/>
-        </w:rPr>
-        <w:t xml:space="preserve"> expected for the</w:t>
-      </w:r>
-      <w:r>
-        <w:rPr>
-          <w:lang w:val="en-GB"/>
-        </w:rPr>
-        <w:t xml:space="preserve"> </w:t>
-      </w:r>
-      <w:r>
-        <w:rPr>
-          <w:lang w:val="en-GB"/>
-        </w:rPr>
-        <w:t xml:space="preserve">selected </w:t>
-      </w:r>
-      <w:r>
-        <w:rPr>
-          <w:lang w:val="en-GB"/>
-        </w:rPr>
-        <w:t>organism:</w:t>
+      <w:proofErr w:type="spellEnd"/>
+      <w:r>
+        <w:rPr>
+          <w:lang w:val="en-GB"/>
+        </w:rPr>
+        <w:t xml:space="preserve">“. </w:t>
       </w:r>
     </w:p>
     <w:p>
       <w:pPr>
         <w:jc w:val="both"/>
         <w:rPr>
-          <w:sz w:val="10"/>
+          <w:lang w:val="en-GB"/>
+        </w:rPr>
+      </w:pPr>
+    </w:p>
+    <w:p>
+      <w:pPr>
+        <w:jc w:val="both"/>
+        <w:rPr>
           <w:lang w:val="en-GB"/>
         </w:rPr>
       </w:pPr>
@@ -769,11 +683,29 @@
           <w:noProof/>
           <w:lang w:val="nb-NO" w:eastAsia="nb-NO"/>
         </w:rPr>
+        <w:pict>
+          <v:roundrect id="_x0000_s1034" style="position:absolute;left:0;text-align:left;margin-left:134pt;margin-top:104.7pt;width:234.15pt;height:36.6pt;z-index:251661312" arcsize="10923f" filled="f" strokecolor="red" strokeweight="2pt"/>
+        </w:pict>
+      </w:r>
+      <w:r>
+        <w:rPr>
+          <w:noProof/>
+          <w:lang w:val="nb-NO" w:eastAsia="nb-NO"/>
+        </w:rPr>
+        <w:pict>
+          <v:shape id="_x0000_s1035" type="#_x0000_t13" style="position:absolute;left:0;text-align:left;margin-left:-13.4pt;margin-top:104.7pt;width:136.35pt;height:33.15pt;z-index:251662336" fillcolor="red"/>
+        </w:pict>
+      </w:r>
+      <w:r>
+        <w:rPr>
+          <w:noProof/>
+          <w:lang w:val="nb-NO" w:eastAsia="nb-NO"/>
+        </w:rPr>
         <w:drawing>
           <wp:inline distT="0" distB="0" distL="0" distR="0">
-            <wp:extent cx="4354167" cy="5055993"/>
-            <wp:effectExtent l="0" t="19050" r="84483" b="49407"/>
-            <wp:docPr id="8" name="Picture 8"/>
+            <wp:extent cx="4416838" cy="3978497"/>
+            <wp:effectExtent l="0" t="19050" r="78962" b="60103"/>
+            <wp:docPr id="5" name="Picture 5"/>
             <wp:cNvGraphicFramePr>
               <a:graphicFrameLocks xmlns:a="http://schemas.openxmlformats.org/drawingml/2006/main" noChangeAspect="1"/>
             </wp:cNvGraphicFramePr>
@@ -781,7 +713,7 @@
               <a:graphicData uri="http://schemas.openxmlformats.org/drawingml/2006/picture">
                 <pic:pic xmlns:pic="http://schemas.openxmlformats.org/drawingml/2006/picture">
                   <pic:nvPicPr>
-                    <pic:cNvPr id="0" name="Picture 8"/>
+                    <pic:cNvPr id="0" name="Picture 5"/>
                     <pic:cNvPicPr>
                       <a:picLocks noChangeAspect="1" noChangeArrowheads="1"/>
                     </pic:cNvPicPr>
@@ -796,7 +728,7 @@
                   <pic:spPr bwMode="auto">
                     <a:xfrm>
                       <a:off x="0" y="0"/>
-                      <a:ext cx="4354095" cy="5055909"/>
+                      <a:ext cx="4416838" cy="3978497"/>
                     </a:xfrm>
                     <a:prstGeom prst="rect">
                       <a:avLst/>
@@ -827,36 +759,174 @@
       <w:pPr>
         <w:jc w:val="both"/>
         <w:rPr>
+          <w:lang w:val="en-GB"/>
+        </w:rPr>
+      </w:pPr>
+    </w:p>
+    <w:p>
+      <w:pPr>
+        <w:jc w:val="both"/>
+        <w:rPr>
+          <w:lang w:val="en-GB"/>
+        </w:rPr>
+      </w:pPr>
+    </w:p>
+    <w:p>
+      <w:pPr>
+        <w:spacing w:after="0" w:line="240" w:lineRule="auto"/>
+        <w:rPr>
+          <w:lang w:val="en-GB"/>
+        </w:rPr>
+      </w:pPr>
+      <w:r>
+        <w:rPr>
+          <w:lang w:val="en-GB"/>
+        </w:rPr>
+        <w:br w:type="page"/>
+      </w:r>
+    </w:p>
+    <w:p>
+      <w:pPr>
+        <w:jc w:val="both"/>
+        <w:rPr>
+          <w:lang w:val="en-GB"/>
+        </w:rPr>
+      </w:pPr>
+    </w:p>
+    <w:p>
+      <w:pPr>
+        <w:jc w:val="both"/>
+        <w:rPr>
+          <w:lang w:val="en-GB"/>
+        </w:rPr>
+      </w:pPr>
+      <w:r>
+        <w:rPr>
+          <w:lang w:val="en-GB"/>
+        </w:rPr>
+        <w:t xml:space="preserve">This will show you all the human proteins in </w:t>
+      </w:r>
+      <w:proofErr w:type="spellStart"/>
+      <w:r>
+        <w:rPr>
+          <w:color w:val="1F497D" w:themeColor="text2"/>
+          <w:lang w:val="en-GB"/>
+        </w:rPr>
+        <w:t>UniProt</w:t>
+      </w:r>
+      <w:proofErr w:type="spellEnd"/>
+      <w:r>
+        <w:rPr>
+          <w:lang w:val="en-GB"/>
+        </w:rPr>
+        <w:t>:</w:t>
+      </w:r>
+    </w:p>
+    <w:p>
+      <w:pPr>
+        <w:jc w:val="center"/>
+        <w:rPr>
+          <w:sz w:val="10"/>
+          <w:lang w:val="en-GB"/>
+        </w:rPr>
+      </w:pPr>
+    </w:p>
+    <w:p>
+      <w:pPr>
+        <w:jc w:val="center"/>
+        <w:rPr>
+          <w:lang w:val="en-GB"/>
+        </w:rPr>
+      </w:pPr>
+      <w:r>
+        <w:rPr>
+          <w:noProof/>
+          <w:lang w:val="nb-NO" w:eastAsia="nb-NO"/>
+        </w:rPr>
+        <w:drawing>
+          <wp:inline distT="0" distB="0" distL="0" distR="0">
+            <wp:extent cx="4416838" cy="3978497"/>
+            <wp:effectExtent l="19050" t="0" r="2762" b="0"/>
+            <wp:docPr id="3" name="Picture 8"/>
+            <wp:cNvGraphicFramePr>
+              <a:graphicFrameLocks xmlns:a="http://schemas.openxmlformats.org/drawingml/2006/main" noChangeAspect="1"/>
+            </wp:cNvGraphicFramePr>
+            <a:graphic xmlns:a="http://schemas.openxmlformats.org/drawingml/2006/main">
+              <a:graphicData uri="http://schemas.openxmlformats.org/drawingml/2006/picture">
+                <pic:pic xmlns:pic="http://schemas.openxmlformats.org/drawingml/2006/picture">
+                  <pic:nvPicPr>
+                    <pic:cNvPr id="0" name="Picture 8"/>
+                    <pic:cNvPicPr>
+                      <a:picLocks noChangeAspect="1" noChangeArrowheads="1"/>
+                    </pic:cNvPicPr>
+                  </pic:nvPicPr>
+                  <pic:blipFill>
+                    <a:blip r:embed="rId11" cstate="print"/>
+                    <a:srcRect/>
+                    <a:stretch>
+                      <a:fillRect/>
+                    </a:stretch>
+                  </pic:blipFill>
+                  <pic:spPr bwMode="auto">
+                    <a:xfrm>
+                      <a:off x="0" y="0"/>
+                      <a:ext cx="4416838" cy="3978497"/>
+                    </a:xfrm>
+                    <a:prstGeom prst="rect">
+                      <a:avLst/>
+                    </a:prstGeom>
+                    <a:noFill/>
+                    <a:ln w="9525">
+                      <a:noFill/>
+                      <a:miter lim="800000"/>
+                      <a:headEnd/>
+                      <a:tailEnd/>
+                    </a:ln>
+                  </pic:spPr>
+                </pic:pic>
+              </a:graphicData>
+            </a:graphic>
+          </wp:inline>
+        </w:drawing>
+      </w:r>
+    </w:p>
+    <w:p>
+      <w:pPr>
+        <w:jc w:val="both"/>
+        <w:rPr>
+          <w:sz w:val="4"/>
+          <w:lang w:val="en-GB"/>
+        </w:rPr>
+      </w:pPr>
+    </w:p>
+    <w:p>
+      <w:pPr>
+        <w:jc w:val="both"/>
+        <w:rPr>
           <w:i/>
-          <w:sz w:val="8"/>
-          <w:lang w:val="en-GB"/>
-        </w:rPr>
-      </w:pPr>
-    </w:p>
-    <w:p>
-      <w:pPr>
-        <w:jc w:val="both"/>
+          <w:lang w:val="en-GB"/>
+        </w:rPr>
+      </w:pPr>
+      <w:r>
         <w:rPr>
           <w:i/>
-          <w:sz w:val="8"/>
-          <w:lang w:val="en-GB"/>
-        </w:rPr>
-      </w:pPr>
-    </w:p>
-    <w:p>
-      <w:pPr>
-        <w:jc w:val="both"/>
+          <w:lang w:val="en-GB"/>
+        </w:rPr>
+        <w:t>How ma</w:t>
+      </w:r>
+      <w:r>
         <w:rPr>
           <w:i/>
           <w:lang w:val="en-GB"/>
         </w:rPr>
-      </w:pPr>
+        <w:t>ny proteins can we find for the human</w:t>
+      </w:r>
       <w:r>
         <w:rPr>
           <w:i/>
           <w:lang w:val="en-GB"/>
         </w:rPr>
-        <w:t>How many proteins can we find for this proteo</w:t>
+        <w:t xml:space="preserve"> proteo</w:t>
       </w:r>
       <w:r>
         <w:rPr>
@@ -877,21 +947,30 @@
           <w:i/>
           <w:lang w:val="en-GB"/>
         </w:rPr>
-        <w:t xml:space="preserve"> What is the difference between a gold star entry and a </w:t>
+        <w:t xml:space="preserve"> What is the difference between a </w:t>
       </w:r>
       <w:r>
         <w:rPr>
           <w:i/>
           <w:lang w:val="en-GB"/>
         </w:rPr>
-        <w:t>silver</w:t>
-      </w:r>
+        <w:t xml:space="preserve">reviewed and an </w:t>
+      </w:r>
+      <w:proofErr w:type="spellStart"/>
       <w:r>
         <w:rPr>
           <w:i/>
           <w:lang w:val="en-GB"/>
         </w:rPr>
-        <w:t xml:space="preserve"> star entry?</w:t>
+        <w:t>unreviewed</w:t>
+      </w:r>
+      <w:proofErr w:type="spellEnd"/>
+      <w:r>
+        <w:rPr>
+          <w:i/>
+          <w:lang w:val="en-GB"/>
+        </w:rPr>
+        <w:t xml:space="preserve"> entry?</w:t>
       </w:r>
       <w:r>
         <w:rPr>
@@ -920,11 +999,9 @@
     </w:p>
     <w:p>
       <w:pPr>
-        <w:ind w:left="567"/>
         <w:jc w:val="both"/>
         <w:rPr>
           <w:i/>
-          <w:color w:val="0000FF"/>
           <w:lang w:val="en-GB"/>
         </w:rPr>
       </w:pPr>
@@ -933,19 +1010,6 @@
       <w:pPr>
         <w:jc w:val="both"/>
         <w:rPr>
-          <w:lang w:val="en-GB"/>
-        </w:rPr>
-      </w:pPr>
-    </w:p>
-    <w:p>
-      <w:pPr>
-        <w:jc w:val="both"/>
-      </w:pPr>
-    </w:p>
-    <w:p>
-      <w:pPr>
-        <w:jc w:val="both"/>
-        <w:rPr>
           <w:i/>
           <w:lang w:val="en-GB"/>
         </w:rPr>
@@ -954,7 +1018,10 @@
         <w:t>Select the ”</w:t>
       </w:r>
       <w:r>
-        <w:t>Show only reviewe</w:t>
+        <w:t>R</w:t>
+      </w:r>
+      <w:r>
+        <w:t>eviewe</w:t>
       </w:r>
       <w:r>
         <w:t>d”</w:t>
@@ -963,79 +1030,203 @@
         <w:t xml:space="preserve"> </w:t>
       </w:r>
       <w:r>
-        <w:t xml:space="preserve">(UniProtKB/Swiss-Prot) option and then click </w:t>
-      </w:r>
-      <w:r>
-        <w:t>the orange ”D</w:t>
-      </w:r>
-      <w:r>
-        <w:t>ownload</w:t>
-      </w:r>
-      <w:r>
-        <w:t>”</w:t>
-      </w:r>
-      <w:r>
-        <w:t xml:space="preserve"> in the upper right corner</w:t>
+        <w:t xml:space="preserve">(Swiss-Prot) option </w:t>
+      </w:r>
+      <w:r>
+        <w:t>in the upper left corner to only list the reviewed proteins</w:t>
+      </w:r>
+      <w:r>
+        <w:t xml:space="preserve"> and then click</w:t>
+      </w:r>
+      <w:r>
+        <w:t xml:space="preserve"> the </w:t>
+      </w:r>
+      <w:r>
+        <w:rPr>
+          <w:lang w:val="en-GB"/>
+        </w:rPr>
+        <w:t>“</w:t>
+      </w:r>
+      <w:r>
+        <w:t>Download</w:t>
+      </w:r>
+      <w:r>
+        <w:rPr>
+          <w:lang w:val="en-GB"/>
+        </w:rPr>
+        <w:t>“</w:t>
+      </w:r>
+      <w:r>
+        <w:t xml:space="preserve"> button above the table. Make sure that </w:t>
+      </w:r>
+      <w:r>
+        <w:rPr>
+          <w:lang w:val="en-GB"/>
+        </w:rPr>
+        <w:t>“</w:t>
+      </w:r>
+      <w:r>
+        <w:t xml:space="preserve">Download </w:t>
+      </w:r>
+      <w:r>
+        <w:t>all</w:t>
+      </w:r>
+      <w:r>
+        <w:rPr>
+          <w:lang w:val="en-GB"/>
+        </w:rPr>
+        <w:t>“</w:t>
+      </w:r>
+      <w:r>
+        <w:t xml:space="preserve"> is selected</w:t>
+      </w:r>
+      <w:r>
+        <w:t xml:space="preserve"> and the format is set to </w:t>
+      </w:r>
+      <w:r>
+        <w:rPr>
+          <w:lang w:val="en-GB"/>
+        </w:rPr>
+        <w:t>“</w:t>
+      </w:r>
+      <w:r>
+        <w:t>FASTA (canonical)</w:t>
+      </w:r>
+      <w:r>
+        <w:rPr>
+          <w:lang w:val="en-GB"/>
+        </w:rPr>
+        <w:t>“</w:t>
+      </w:r>
+      <w:r>
+        <w:t>. C</w:t>
+      </w:r>
+      <w:r>
+        <w:t xml:space="preserve">lick </w:t>
+      </w:r>
+      <w:r>
+        <w:rPr>
+          <w:lang w:val="en-GB"/>
+        </w:rPr>
+        <w:t>“</w:t>
+      </w:r>
+      <w:r>
+        <w:t>Go</w:t>
+      </w:r>
+      <w:r>
+        <w:rPr>
+          <w:lang w:val="en-GB"/>
+        </w:rPr>
+        <w:t>“</w:t>
+      </w:r>
+      <w:r>
+        <w:t xml:space="preserve"> to start downloading the protein </w:t>
+      </w:r>
+      <w:r>
+        <w:t>sequences</w:t>
+      </w:r>
+      <w:r>
+        <w:t>, and s</w:t>
+      </w:r>
+      <w:r>
+        <w:t xml:space="preserve">ave the file as </w:t>
+      </w:r>
+      <w:r>
+        <w:rPr>
+          <w:color w:val="4F6228" w:themeColor="accent3" w:themeShade="80"/>
+          <w:lang w:val="en-GB"/>
+        </w:rPr>
+        <w:t>uniprot-human-reviewed-september-2014.fasta</w:t>
       </w:r>
       <w:r>
         <w:t xml:space="preserve">. </w:t>
       </w:r>
       <w:r>
-        <w:t>Under the FASTA header y</w:t>
-      </w:r>
-      <w:r>
-        <w:t>ou can choose between “</w:t>
-      </w:r>
-      <w:r>
-        <w:t>Canonical sequence data</w:t>
-      </w:r>
-      <w:r>
-        <w:t>”</w:t>
-      </w:r>
-      <w:r>
+        <w:rPr>
+          <w:i/>
+        </w:rPr>
+        <w:t xml:space="preserve">What </w:t>
+      </w:r>
+      <w:r>
+        <w:rPr>
+          <w:i/>
+          <w:lang w:val="en-GB"/>
+        </w:rPr>
+        <w:t xml:space="preserve">is a canonical sequence? And what is </w:t>
+      </w:r>
+      <w:r>
+        <w:rPr>
+          <w:i/>
+        </w:rPr>
+        <w:t>the difference</w:t>
+      </w:r>
+      <w:r>
+        <w:rPr>
+          <w:i/>
+        </w:rPr>
+        <w:t xml:space="preserve"> between </w:t>
+      </w:r>
+      <w:r>
+        <w:rPr>
+          <w:i/>
+        </w:rPr>
+        <w:t xml:space="preserve">the options </w:t>
+      </w:r>
+      <w:r>
+        <w:rPr>
+          <w:i/>
+        </w:rPr>
+        <w:t>'</w:t>
+      </w:r>
+      <w:r>
+        <w:rPr>
+          <w:i/>
+        </w:rPr>
+        <w:t>FASTA (canonical)</w:t>
+      </w:r>
+      <w:r>
+        <w:rPr>
+          <w:i/>
+        </w:rPr>
+        <w:t>'</w:t>
+      </w:r>
+      <w:r>
+        <w:rPr>
+          <w:i/>
+        </w:rPr>
         <w:t xml:space="preserve"> and </w:t>
       </w:r>
       <w:r>
-        <w:t>“</w:t>
-      </w:r>
-      <w:r>
-        <w:t xml:space="preserve">Canonical and </w:t>
+        <w:rPr>
+          <w:i/>
+        </w:rPr>
+        <w:t>'</w:t>
+      </w:r>
+      <w:r>
+        <w:rPr>
+          <w:i/>
+        </w:rPr>
+        <w:t xml:space="preserve">FASTA (canonical &amp; </w:t>
       </w:r>
       <w:proofErr w:type="spellStart"/>
       <w:r>
+        <w:rPr>
+          <w:i/>
+        </w:rPr>
         <w:t>isoform</w:t>
       </w:r>
       <w:proofErr w:type="spellEnd"/>
       <w:r>
-        <w:t xml:space="preserve"> sequence data</w:t>
-      </w:r>
-      <w:r>
-        <w:t xml:space="preserve">”. </w:t>
-      </w:r>
-      <w:r>
         <w:rPr>
           <w:i/>
         </w:rPr>
-        <w:t xml:space="preserve">What </w:t>
+        <w:t>)</w:t>
       </w:r>
       <w:r>
         <w:rPr>
           <w:i/>
-          <w:lang w:val="en-GB"/>
-        </w:rPr>
-        <w:t xml:space="preserve">is a canonical sequence? And what is </w:t>
-      </w:r>
-      <w:r>
-        <w:rPr>
-          <w:i/>
-        </w:rPr>
-        <w:t>the difference</w:t>
-      </w:r>
-      <w:r>
-        <w:rPr>
-          <w:i/>
-        </w:rPr>
-        <w:t xml:space="preserve"> between the two options</w:t>
+        </w:rPr>
+        <w:t>'</w:t>
       </w:r>
       <w:r>
         <w:rPr>
@@ -1071,144 +1262,11 @@
     <w:p>
       <w:pPr>
         <w:jc w:val="both"/>
-        <w:rPr>
-          <w:lang w:val="en-GB"/>
-        </w:rPr>
       </w:pPr>
     </w:p>
     <w:p>
       <w:pPr>
         <w:jc w:val="both"/>
-      </w:pPr>
-      <w:r>
-        <w:rPr>
-          <w:lang w:val="en-GB"/>
-        </w:rPr>
-        <w:t>D</w:t>
-      </w:r>
-      <w:r>
-        <w:rPr>
-          <w:lang w:val="en-GB"/>
-        </w:rPr>
-        <w:t>ownload the</w:t>
-      </w:r>
-      <w:r>
-        <w:rPr>
-          <w:lang w:val="en-GB"/>
-        </w:rPr>
-        <w:t xml:space="preserve"> </w:t>
-      </w:r>
-      <w:r>
-        <w:rPr>
-          <w:lang w:val="en-GB"/>
-        </w:rPr>
-        <w:t xml:space="preserve">file called </w:t>
-      </w:r>
-      <w:r>
-        <w:t>”</w:t>
-      </w:r>
-      <w:r>
-        <w:rPr>
-          <w:rFonts w:asciiTheme="minorHAnsi" w:eastAsia="Times New Roman" w:hAnsiTheme="minorHAnsi" w:cstheme="minorHAnsi"/>
-          <w:bCs/>
-          <w:color w:val="000000"/>
-          <w:shd w:val="clear" w:color="auto" w:fill="FFFFFF"/>
-          <w:lang w:eastAsia="de-DE"/>
-        </w:rPr>
-        <w:t>FASTA</w:t>
-      </w:r>
-      <w:r>
-        <w:rPr>
-          <w:rFonts w:asciiTheme="minorHAnsi" w:eastAsia="Times New Roman" w:hAnsiTheme="minorHAnsi" w:cstheme="minorHAnsi"/>
-          <w:bCs/>
-          <w:color w:val="000000"/>
-          <w:shd w:val="clear" w:color="auto" w:fill="FFFFFF"/>
-          <w:lang w:eastAsia="de-DE"/>
-        </w:rPr>
-        <w:t xml:space="preserve"> </w:t>
-      </w:r>
-      <w:r>
-        <w:rPr>
-          <w:rFonts w:asciiTheme="minorHAnsi" w:eastAsia="Times New Roman" w:hAnsiTheme="minorHAnsi" w:cstheme="minorHAnsi"/>
-          <w:bCs/>
-          <w:color w:val="000000"/>
-          <w:shd w:val="clear" w:color="auto" w:fill="FFFFFF"/>
-          <w:lang w:eastAsia="de-DE"/>
-        </w:rPr>
-        <w:t xml:space="preserve">- </w:t>
-      </w:r>
-      <w:r>
-        <w:rPr>
-          <w:rFonts w:asciiTheme="minorHAnsi" w:eastAsia="Times New Roman" w:hAnsiTheme="minorHAnsi" w:cstheme="minorHAnsi"/>
-          <w:color w:val="000000"/>
-          <w:shd w:val="clear" w:color="auto" w:fill="FFFFFF"/>
-          <w:lang w:eastAsia="de-DE"/>
-        </w:rPr>
-        <w:t xml:space="preserve">Canonical </w:t>
-      </w:r>
-      <w:r>
-        <w:rPr>
-          <w:rFonts w:asciiTheme="minorHAnsi" w:eastAsia="Times New Roman" w:hAnsiTheme="minorHAnsi" w:cstheme="minorHAnsi"/>
-          <w:color w:val="000000"/>
-          <w:shd w:val="clear" w:color="auto" w:fill="FFFFFF"/>
-          <w:lang w:eastAsia="de-DE"/>
-        </w:rPr>
-        <w:t>sequence data in FASTA format</w:t>
-      </w:r>
-      <w:r>
-        <w:t>” and save it as ”</w:t>
-      </w:r>
-      <w:r>
-        <w:t>uniprot-human-reviewed-august-2014</w:t>
-      </w:r>
-      <w:r>
-        <w:t>.fasta”</w:t>
-      </w:r>
-      <w:r>
-        <w:t>. You</w:t>
-      </w:r>
-      <w:r>
-        <w:t xml:space="preserve"> now have the desired </w:t>
-      </w:r>
-      <w:r>
-        <w:t xml:space="preserve">FASTA </w:t>
-      </w:r>
-      <w:r>
-        <w:t xml:space="preserve">file </w:t>
-      </w:r>
-      <w:r>
-        <w:t>required</w:t>
-      </w:r>
-      <w:r>
-        <w:t xml:space="preserve"> </w:t>
-      </w:r>
-      <w:r>
-        <w:t>to search</w:t>
-      </w:r>
-      <w:r>
-        <w:t xml:space="preserve"> </w:t>
-      </w:r>
-      <w:r>
-        <w:t xml:space="preserve">the </w:t>
-      </w:r>
-      <w:r>
-        <w:t xml:space="preserve">mass spectrometry </w:t>
-      </w:r>
-      <w:r>
-        <w:t>example dataset</w:t>
-      </w:r>
-      <w:r>
-        <w:t>.</w:t>
-      </w:r>
-    </w:p>
-    <w:p>
-      <w:pPr>
-        <w:jc w:val="both"/>
-      </w:pPr>
-    </w:p>
-    <w:p>
-      <w:pPr>
-        <w:spacing w:after="0" w:line="240" w:lineRule="auto"/>
         <w:rPr>
           <w:lang w:val="en-GB"/>
         </w:rPr>
@@ -1218,12 +1276,13 @@
           <w:noProof/>
           <w:lang w:val="nb-NO" w:eastAsia="nb-NO"/>
         </w:rPr>
+        <w:lastRenderedPageBreak/>
         <w:pict>
           <v:shapetype id="_x0000_t202" coordsize="21600,21600" o:spt="202" path="m,l,21600r21600,l21600,xe">
             <v:stroke joinstyle="miter"/>
             <v:path gradientshapeok="t" o:connecttype="rect"/>
           </v:shapetype>
-          <v:shape id="_x0000_s1029" type="#_x0000_t202" style="position:absolute;margin-left:1.2pt;margin-top:16.4pt;width:466.05pt;height:88.45pt;z-index:251658240;mso-position-horizontal-relative:margin" fillcolor="#ffc">
+          <v:shape id="_x0000_s1029" type="#_x0000_t202" style="position:absolute;left:0;text-align:left;margin-left:-.7pt;margin-top:22.55pt;width:466.05pt;height:88.45pt;z-index:251658240;mso-position-horizontal-relative:margin" fillcolor="#ffc">
             <v:shadow opacity=".5" offset="6pt,6pt"/>
             <v:textbox style="mso-next-textbox:#_x0000_s1029">
               <w:txbxContent>
@@ -1327,23 +1386,796 @@
     </w:p>
     <w:p>
       <w:pPr>
+        <w:jc w:val="both"/>
+        <w:rPr>
+          <w:lang w:val="en-GB"/>
+        </w:rPr>
+      </w:pPr>
+    </w:p>
+    <w:p>
+      <w:pPr>
+        <w:jc w:val="both"/>
+        <w:rPr>
+          <w:lang w:val="en-GB"/>
+        </w:rPr>
+      </w:pPr>
+      <w:r>
+        <w:rPr>
+          <w:lang w:val="en-GB"/>
+        </w:rPr>
+        <w:t>We</w:t>
+      </w:r>
+      <w:r>
+        <w:rPr>
+          <w:lang w:val="en-GB"/>
+        </w:rPr>
+        <w:t xml:space="preserve"> now have a </w:t>
+      </w:r>
+      <w:r>
+        <w:rPr>
+          <w:lang w:val="en-GB"/>
+        </w:rPr>
+        <w:t xml:space="preserve">FASTA </w:t>
+      </w:r>
+      <w:r>
+        <w:rPr>
+          <w:lang w:val="en-GB"/>
+        </w:rPr>
+        <w:t xml:space="preserve">file with all </w:t>
+      </w:r>
+      <w:r>
+        <w:rPr>
+          <w:lang w:val="en-GB"/>
+        </w:rPr>
+        <w:t xml:space="preserve">the </w:t>
+      </w:r>
+      <w:r>
+        <w:rPr>
+          <w:lang w:val="en-GB"/>
+        </w:rPr>
+        <w:t xml:space="preserve">reviewed human protein sequences. However, </w:t>
+      </w:r>
+      <w:r>
+        <w:rPr>
+          <w:lang w:val="en-GB"/>
+        </w:rPr>
+        <w:t xml:space="preserve">our sample may </w:t>
+      </w:r>
+      <w:r>
+        <w:rPr>
+          <w:lang w:val="en-GB"/>
+        </w:rPr>
+        <w:t xml:space="preserve">also </w:t>
+      </w:r>
+      <w:r>
+        <w:rPr>
+          <w:lang w:val="en-GB"/>
+        </w:rPr>
+        <w:t>contain proteins from other species than the one we are studying</w:t>
+      </w:r>
+      <w:r>
+        <w:rPr>
+          <w:lang w:val="en-GB"/>
+        </w:rPr>
+        <w:t>, most often as a result of</w:t>
+      </w:r>
+      <w:r>
+        <w:rPr>
+          <w:lang w:val="en-GB"/>
+        </w:rPr>
+        <w:t xml:space="preserve"> </w:t>
+      </w:r>
+      <w:r>
+        <w:rPr>
+          <w:lang w:val="en-GB"/>
+        </w:rPr>
+        <w:t>sample</w:t>
+      </w:r>
+      <w:r>
+        <w:rPr>
+          <w:lang w:val="en-GB"/>
+        </w:rPr>
+        <w:t xml:space="preserve"> contamination. </w:t>
+      </w:r>
+    </w:p>
+    <w:p>
+      <w:pPr>
+        <w:jc w:val="both"/>
+        <w:rPr>
+          <w:lang w:val="en-GB"/>
+        </w:rPr>
+      </w:pPr>
+    </w:p>
+    <w:p>
+      <w:pPr>
+        <w:jc w:val="both"/>
+        <w:rPr>
+          <w:lang w:val="en-GB"/>
+        </w:rPr>
+      </w:pPr>
+      <w:r>
+        <w:rPr>
+          <w:lang w:val="en-GB"/>
+        </w:rPr>
+        <w:t xml:space="preserve">Considering sample contamination is </w:t>
+      </w:r>
+      <w:r>
+        <w:rPr>
+          <w:lang w:val="en-GB"/>
+        </w:rPr>
+        <w:t>especially important when searching non-human data, as minute amounts of human keratin, from hair or skin, often end up in the samples. If these are not filtered out as contaminants, the search engines may very well mistake them as evidence for proteins not actually in the sample</w:t>
+      </w:r>
+      <w:r>
+        <w:rPr>
+          <w:lang w:val="en-GB"/>
+        </w:rPr>
+        <w:fldChar w:fldCharType="begin"/>
+      </w:r>
+      <w:r>
+        <w:rPr>
+          <w:lang w:val="en-GB"/>
+        </w:rPr>
+        <w:instrText xml:space="preserve"> ADDIN EN.CITE &lt;EndNote&gt;&lt;Cite&gt;&lt;Author&gt;Ghesquiere&lt;/Author&gt;&lt;Year&gt;2011&lt;/Year&gt;&lt;RecNum&gt;466&lt;/RecNum&gt;&lt;record&gt;&lt;rec-number&gt;466&lt;/rec-number&gt;&lt;foreign-keys&gt;&lt;key app="EN" db-id="wsxvrwestxpfw9e2re6pzxdopvfd2pfwxadz"&gt;466&lt;/key&gt;&lt;/foreign-keys&gt;&lt;ref-type name="Journal Article"&gt;17&lt;/ref-type&gt;&lt;contributors&gt;&lt;authors&gt;&lt;author&gt;Ghesquiere, B.&lt;/author&gt;&lt;author&gt;Helsens, K.&lt;/author&gt;&lt;author&gt;Vandekerckhove, J.&lt;/author&gt;&lt;author&gt;Gevaert, K.&lt;/author&gt;&lt;/authors&gt;&lt;/contributors&gt;&lt;auth-address&gt;Department of Medical Protein Research, VIB, Ghent, Belgium. bart.ghesquiere@vib-ugent.be&lt;/auth-address&gt;&lt;titles&gt;&lt;title&gt;A stringent approach to improve the quality of nitrotyrosine peptide identifications&lt;/title&gt;&lt;secondary-title&gt;Proteomics&lt;/secondary-title&gt;&lt;/titles&gt;&lt;periodical&gt;&lt;full-title&gt;Proteomics&lt;/full-title&gt;&lt;/periodical&gt;&lt;pages&gt;1094-8&lt;/pages&gt;&lt;volume&gt;11&lt;/volume&gt;&lt;number&gt;6&lt;/number&gt;&lt;edition&gt;2011/02/08&lt;/edition&gt;&lt;keywords&gt;&lt;keyword&gt;Algorithms&lt;/keyword&gt;&lt;keyword&gt;Amino Acid Sequence&lt;/keyword&gt;&lt;keyword&gt;Computational Biology&lt;/keyword&gt;&lt;keyword&gt;Humans&lt;/keyword&gt;&lt;keyword&gt;Peptide Mapping/standards/statistics &amp;amp; numerical data&lt;/keyword&gt;&lt;keyword&gt;Peptides/*chemistry&lt;/keyword&gt;&lt;keyword&gt;Proteomics/methods/*standards/statistics &amp;amp; numerical data&lt;/keyword&gt;&lt;keyword&gt;Quality Control&lt;/keyword&gt;&lt;keyword&gt;Software&lt;/keyword&gt;&lt;keyword&gt;Tandem Mass Spectrometry/*standards/statistics &amp;amp; numerical data&lt;/keyword&gt;&lt;keyword&gt;Tyrosine/*analogs &amp;amp; derivatives/analysis&lt;/keyword&gt;&lt;/keywords&gt;&lt;dates&gt;&lt;year&gt;2011&lt;/year&gt;&lt;pub-dates&gt;&lt;date&gt;Mar&lt;/date&gt;&lt;/pub-dates&gt;&lt;/dates&gt;&lt;isbn&gt;1615-9861 (Electronic)&amp;#xD;1615-9853 (Linking)&lt;/isbn&gt;&lt;accession-num&gt;21298788&lt;/accession-num&gt;&lt;urls&gt;&lt;related-urls&gt;&lt;url&gt;http://www.ncbi.nlm.nih.gov/entrez/query.fcgi?cmd=Retrieve&amp;amp;db=PubMed&amp;amp;dopt=Citation&amp;amp;list_uids=21298788&lt;/url&gt;&lt;/related-urls&gt;&lt;/urls&gt;&lt;electronic-resource-num&gt;10.1002/pmic.201000526&lt;/electronic-resource-num&gt;&lt;language&gt;eng&lt;/language&gt;&lt;/record&gt;&lt;/Cite&gt;&lt;/EndNote&gt;</w:instrText>
+      </w:r>
+      <w:r>
+        <w:rPr>
+          <w:lang w:val="en-GB"/>
+        </w:rPr>
+        <w:fldChar w:fldCharType="separate"/>
+      </w:r>
+      <w:r>
+        <w:rPr>
+          <w:noProof/>
+          <w:vertAlign w:val="superscript"/>
+          <w:lang w:val="en-GB"/>
+        </w:rPr>
+        <w:t>2</w:t>
+      </w:r>
+      <w:r>
+        <w:rPr>
+          <w:lang w:val="en-GB"/>
+        </w:rPr>
+        <w:fldChar w:fldCharType="end"/>
+      </w:r>
+      <w:r>
+        <w:rPr>
+          <w:lang w:val="en-GB"/>
+        </w:rPr>
+        <w:t>. A list of common contaminants can be found at the Global Proteome Machine</w:t>
+      </w:r>
+      <w:r>
+        <w:rPr>
+          <w:lang w:val="en-GB"/>
+        </w:rPr>
+        <w:fldChar w:fldCharType="begin"/>
+      </w:r>
+      <w:r>
+        <w:rPr>
+          <w:lang w:val="en-GB"/>
+        </w:rPr>
+        <w:instrText xml:space="preserve"> ADDIN EN.CITE &lt;EndNote&gt;&lt;Cite&gt;&lt;Author&gt;Craig&lt;/Author&gt;&lt;Year&gt;2004&lt;/Year&gt;&lt;RecNum&gt;252&lt;/RecNum&gt;&lt;record&gt;&lt;rec-number&gt;252&lt;/rec-number&gt;&lt;foreign-keys&gt;&lt;key app="EN" db-id="wsxvrwestxpfw9e2re6pzxdopvfd2pfwxadz"&gt;252&lt;/key&gt;&lt;/foreign-keys&gt;&lt;ref-type name="Journal Article"&gt;17&lt;/ref-type&gt;&lt;contributors&gt;&lt;authors&gt;&lt;author&gt;Craig, R.&lt;/author&gt;&lt;author&gt;Cortens, J. P.&lt;/author&gt;&lt;author&gt;Beavis, R. C.&lt;/author&gt;&lt;/authors&gt;&lt;/contributors&gt;&lt;auth-address&gt;Beavis Informatics Ltd., and Manitoba Center for Proteomics, Winnipeg, Manitoba, Canada.&lt;/auth-address&gt;&lt;titles&gt;&lt;title&gt;Open source system for analyzing, validating, and storing protein identification data&lt;/title&gt;&lt;secondary-title&gt;J Proteome Res&lt;/secondary-title&gt;&lt;/titles&gt;&lt;periodical&gt;&lt;full-title&gt;J Proteome Res&lt;/full-title&gt;&lt;/periodical&gt;&lt;pages&gt;1234-42&lt;/pages&gt;&lt;volume&gt;3&lt;/volume&gt;&lt;number&gt;6&lt;/number&gt;&lt;edition&gt;2004/12/15&lt;/edition&gt;&lt;keywords&gt;&lt;keyword&gt;Computational Biology/ methods&lt;/keyword&gt;&lt;keyword&gt;Computer Systems&lt;/keyword&gt;&lt;keyword&gt;Data Interpretation, Statistical&lt;/keyword&gt;&lt;keyword&gt;Databases, Protein&lt;/keyword&gt;&lt;keyword&gt;Information Storage and Retrieval&lt;/keyword&gt;&lt;keyword&gt;Proteomics/methods&lt;/keyword&gt;&lt;keyword&gt;User-Computer Interface&lt;/keyword&gt;&lt;/keywords&gt;&lt;dates&gt;&lt;year&gt;2004&lt;/year&gt;&lt;pub-dates&gt;&lt;date&gt;Nov-Dec&lt;/date&gt;&lt;/pub-dates&gt;&lt;/dates&gt;&lt;isbn&gt;1535-3893 (Print)&amp;#xD;1535-3893 (Linking)&lt;/isbn&gt;&lt;accession-num&gt;15595733&lt;/accession-num&gt;&lt;urls&gt;&lt;/urls&gt;&lt;electronic-resource-num&gt;10.1021/pr049882h [doi]&lt;/electronic-resource-num&gt;&lt;remote-database-provider&gt;Nlm&lt;/remote-database-provider&gt;&lt;language&gt;eng&lt;/language&gt;&lt;/record&gt;&lt;/Cite&gt;&lt;/EndNote&gt;</w:instrText>
+      </w:r>
+      <w:r>
+        <w:rPr>
+          <w:lang w:val="en-GB"/>
+        </w:rPr>
+        <w:fldChar w:fldCharType="separate"/>
+      </w:r>
+      <w:r>
+        <w:rPr>
+          <w:noProof/>
+          <w:vertAlign w:val="superscript"/>
+          <w:lang w:val="en-GB"/>
+        </w:rPr>
+        <w:t>3</w:t>
+      </w:r>
+      <w:r>
+        <w:rPr>
+          <w:lang w:val="en-GB"/>
+        </w:rPr>
+        <w:fldChar w:fldCharType="end"/>
+      </w:r>
+      <w:r>
+        <w:rPr>
+          <w:lang w:val="en-GB"/>
+        </w:rPr>
+        <w:t xml:space="preserve"> (GPM) website (</w:t>
+      </w:r>
+      <w:hyperlink r:id="rId12" w:history="1">
+        <w:r>
+          <w:rPr>
+            <w:rStyle w:val="Hyperlink"/>
+            <w:lang w:val="en-GB"/>
+          </w:rPr>
+          <w:t>http://www.thegpm.org/crap</w:t>
+        </w:r>
+      </w:hyperlink>
+      <w:r>
+        <w:rPr>
+          <w:lang w:val="en-GB"/>
+        </w:rPr>
+        <w:t>).</w:t>
+      </w:r>
+    </w:p>
+    <w:p>
+      <w:pPr>
+        <w:jc w:val="both"/>
+        <w:rPr>
+          <w:lang w:val="en-GB"/>
+        </w:rPr>
+      </w:pPr>
+      <w:r>
+        <w:rPr>
+          <w:lang w:val="en-GB"/>
+        </w:rPr>
+        <w:t xml:space="preserve">As we are here working with </w:t>
+      </w:r>
+      <w:r>
+        <w:rPr>
+          <w:lang w:val="en-GB"/>
+        </w:rPr>
+        <w:t xml:space="preserve">human data we do not have to add human keratin to our list of proteins. </w:t>
+      </w:r>
+      <w:r>
+        <w:rPr>
+          <w:i/>
+          <w:lang w:val="en-GB"/>
+        </w:rPr>
+        <w:t>Why not?</w:t>
+      </w:r>
+      <w:r>
+        <w:rPr>
+          <w:i/>
+          <w:color w:val="9BBB59" w:themeColor="accent3"/>
+          <w:lang w:val="en-GB"/>
+        </w:rPr>
+        <w:t xml:space="preserve"> </w:t>
+      </w:r>
+      <w:r>
+        <w:rPr>
+          <w:i/>
+          <w:color w:val="9BBB59" w:themeColor="accent3"/>
+          <w:lang w:val="en-GB"/>
+        </w:rPr>
+        <w:t>[</w:t>
+      </w:r>
+      <w:r>
+        <w:rPr>
+          <w:i/>
+          <w:color w:val="9BBB59" w:themeColor="accent3"/>
+          <w:sz w:val="20"/>
+          <w:lang w:val="en-GB"/>
+        </w:rPr>
+        <w:t>1.1d]</w:t>
+      </w:r>
+    </w:p>
+    <w:p>
+      <w:pPr>
+        <w:jc w:val="both"/>
+        <w:rPr>
+          <w:lang w:val="en-GB"/>
+        </w:rPr>
+      </w:pPr>
+    </w:p>
+    <w:p>
+      <w:pPr>
+        <w:jc w:val="both"/>
+        <w:rPr>
+          <w:lang w:val="en-GB"/>
+        </w:rPr>
+      </w:pPr>
+      <w:r>
+        <w:rPr>
+          <w:lang w:val="en-GB"/>
+        </w:rPr>
+        <w:t xml:space="preserve">However, there is </w:t>
+      </w:r>
+      <w:r>
+        <w:rPr>
+          <w:lang w:val="en-GB"/>
+        </w:rPr>
+        <w:t xml:space="preserve">still </w:t>
+      </w:r>
+      <w:r>
+        <w:rPr>
+          <w:lang w:val="en-GB"/>
+        </w:rPr>
+        <w:t>one non-human protein that can be detected in our sample, and that is t</w:t>
+      </w:r>
+      <w:r>
+        <w:rPr>
+          <w:lang w:val="en-GB"/>
+        </w:rPr>
+        <w:t xml:space="preserve">he enzyme </w:t>
+      </w:r>
+      <w:r>
+        <w:rPr>
+          <w:lang w:val="en-GB"/>
+        </w:rPr>
+        <w:t xml:space="preserve">we </w:t>
+      </w:r>
+      <w:r>
+        <w:rPr>
+          <w:lang w:val="en-GB"/>
+        </w:rPr>
+        <w:t xml:space="preserve">used </w:t>
+      </w:r>
+      <w:r>
+        <w:rPr>
+          <w:lang w:val="en-GB"/>
+        </w:rPr>
+        <w:t>to digest the proteins into peptides</w:t>
+      </w:r>
+      <w:r>
+        <w:rPr>
+          <w:lang w:val="en-GB"/>
+        </w:rPr>
+        <w:t>.</w:t>
+      </w:r>
+      <w:r>
+        <w:rPr>
+          <w:lang w:val="en-GB"/>
+        </w:rPr>
+        <w:t xml:space="preserve"> To reduce the chance</w:t>
+      </w:r>
+      <w:r>
+        <w:rPr>
+          <w:lang w:val="en-GB"/>
+        </w:rPr>
+        <w:t>s</w:t>
+      </w:r>
+      <w:r>
+        <w:rPr>
+          <w:lang w:val="en-GB"/>
+        </w:rPr>
+        <w:t xml:space="preserve"> of peptides from the </w:t>
+      </w:r>
+      <w:r>
+        <w:rPr>
+          <w:lang w:val="en-GB"/>
+        </w:rPr>
+        <w:t xml:space="preserve">digestion </w:t>
+      </w:r>
+      <w:r>
+        <w:rPr>
+          <w:lang w:val="en-GB"/>
+        </w:rPr>
+        <w:t xml:space="preserve">enzyme </w:t>
+      </w:r>
+      <w:r>
+        <w:rPr>
+          <w:lang w:val="en-GB"/>
+        </w:rPr>
+        <w:t>being</w:t>
+      </w:r>
+      <w:r>
+        <w:rPr>
+          <w:lang w:val="en-GB"/>
+        </w:rPr>
+        <w:t xml:space="preserve"> used as evidence for the proteins actually in the sample</w:t>
+      </w:r>
+      <w:r>
+        <w:rPr>
+          <w:lang w:val="en-GB"/>
+        </w:rPr>
+        <w:t xml:space="preserve"> we will therefore add the protein sequence of </w:t>
+      </w:r>
+      <w:proofErr w:type="spellStart"/>
+      <w:r>
+        <w:rPr>
+          <w:lang w:val="en-GB"/>
+        </w:rPr>
+        <w:t>trypsin</w:t>
+      </w:r>
+      <w:proofErr w:type="spellEnd"/>
+      <w:r>
+        <w:rPr>
+          <w:lang w:val="en-GB"/>
+        </w:rPr>
+        <w:t xml:space="preserve"> to our FASTA file</w:t>
+      </w:r>
+      <w:r>
+        <w:rPr>
+          <w:lang w:val="en-GB"/>
+        </w:rPr>
+        <w:t>.</w:t>
+      </w:r>
+    </w:p>
+    <w:p>
+      <w:pPr>
+        <w:jc w:val="both"/>
+        <w:rPr>
+          <w:sz w:val="12"/>
+          <w:lang w:val="en-GB"/>
+        </w:rPr>
+      </w:pPr>
+    </w:p>
+    <w:p>
+      <w:pPr>
+        <w:jc w:val="both"/>
+        <w:rPr>
+          <w:lang w:val="en-GB"/>
+        </w:rPr>
+      </w:pPr>
+      <w:r>
+        <w:rPr>
+          <w:lang w:val="en-GB"/>
+        </w:rPr>
+        <w:t xml:space="preserve">Go back to the main </w:t>
+      </w:r>
+      <w:proofErr w:type="spellStart"/>
+      <w:r>
+        <w:rPr>
+          <w:color w:val="1F497D" w:themeColor="text2"/>
+          <w:lang w:val="en-GB"/>
+        </w:rPr>
+        <w:t>UniProt</w:t>
+      </w:r>
+      <w:proofErr w:type="spellEnd"/>
+      <w:r>
+        <w:rPr>
+          <w:lang w:val="en-GB"/>
+        </w:rPr>
+        <w:t xml:space="preserve"> webpage and search for the </w:t>
+      </w:r>
+      <w:proofErr w:type="spellStart"/>
+      <w:r>
+        <w:rPr>
+          <w:lang w:val="en-GB"/>
+        </w:rPr>
+        <w:t>trypsin</w:t>
+      </w:r>
+      <w:proofErr w:type="spellEnd"/>
+      <w:r>
+        <w:rPr>
+          <w:lang w:val="en-GB"/>
+        </w:rPr>
+        <w:t xml:space="preserve"> protein from pig: </w:t>
+      </w:r>
+      <w:r>
+        <w:t>”</w:t>
+      </w:r>
+      <w:r>
+        <w:rPr>
+          <w:lang w:val="en-GB"/>
+        </w:rPr>
+        <w:t>P00761</w:t>
+      </w:r>
+      <w:r>
+        <w:t>”</w:t>
+      </w:r>
+      <w:r>
+        <w:rPr>
+          <w:lang w:val="en-GB"/>
+        </w:rPr>
+        <w:t>.</w:t>
+      </w:r>
+    </w:p>
+    <w:p>
+      <w:pPr>
         <w:spacing w:after="0" w:line="240" w:lineRule="auto"/>
         <w:rPr>
           <w:lang w:val="en-GB"/>
         </w:rPr>
       </w:pPr>
-    </w:p>
-    <w:p>
-      <w:pPr>
-        <w:spacing w:after="0" w:line="240" w:lineRule="auto"/>
-        <w:rPr>
-          <w:lang w:val="en-GB"/>
-        </w:rPr>
-      </w:pPr>
-    </w:p>
-    <w:p>
-      <w:pPr>
-        <w:spacing w:after="0" w:line="240" w:lineRule="auto"/>
+      <w:r>
+        <w:rPr>
+          <w:lang w:val="en-GB"/>
+        </w:rPr>
+        <w:br w:type="page"/>
+      </w:r>
+    </w:p>
+    <w:p>
+      <w:pPr>
+        <w:jc w:val="center"/>
+        <w:rPr>
+          <w:sz w:val="12"/>
+          <w:lang w:val="en-GB"/>
+        </w:rPr>
+      </w:pPr>
+    </w:p>
+    <w:p>
+      <w:pPr>
+        <w:jc w:val="center"/>
+        <w:rPr>
+          <w:lang w:val="en-GB"/>
+        </w:rPr>
+      </w:pPr>
+      <w:r>
+        <w:rPr>
+          <w:noProof/>
+          <w:lang w:val="nb-NO" w:eastAsia="nb-NO"/>
+        </w:rPr>
+        <w:drawing>
+          <wp:inline distT="0" distB="0" distL="0" distR="0">
+            <wp:extent cx="4416838" cy="3978497"/>
+            <wp:effectExtent l="0" t="19050" r="78962" b="60103"/>
+            <wp:docPr id="11" name="Picture 11"/>
+            <wp:cNvGraphicFramePr>
+              <a:graphicFrameLocks xmlns:a="http://schemas.openxmlformats.org/drawingml/2006/main" noChangeAspect="1"/>
+            </wp:cNvGraphicFramePr>
+            <a:graphic xmlns:a="http://schemas.openxmlformats.org/drawingml/2006/main">
+              <a:graphicData uri="http://schemas.openxmlformats.org/drawingml/2006/picture">
+                <pic:pic xmlns:pic="http://schemas.openxmlformats.org/drawingml/2006/picture">
+                  <pic:nvPicPr>
+                    <pic:cNvPr id="0" name="Picture 11"/>
+                    <pic:cNvPicPr>
+                      <a:picLocks noChangeAspect="1" noChangeArrowheads="1"/>
+                    </pic:cNvPicPr>
+                  </pic:nvPicPr>
+                  <pic:blipFill>
+                    <a:blip r:embed="rId13" cstate="print"/>
+                    <a:srcRect/>
+                    <a:stretch>
+                      <a:fillRect/>
+                    </a:stretch>
+                  </pic:blipFill>
+                  <pic:spPr bwMode="auto">
+                    <a:xfrm>
+                      <a:off x="0" y="0"/>
+                      <a:ext cx="4416838" cy="3978497"/>
+                    </a:xfrm>
+                    <a:prstGeom prst="rect">
+                      <a:avLst/>
+                    </a:prstGeom>
+                    <a:noFill/>
+                    <a:ln w="9525">
+                      <a:noFill/>
+                      <a:miter lim="800000"/>
+                      <a:headEnd/>
+                      <a:tailEnd/>
+                    </a:ln>
+                    <a:effectLst>
+                      <a:outerShdw blurRad="50800" dist="38100" dir="2700000" algn="tl" rotWithShape="0">
+                        <a:prstClr val="black">
+                          <a:alpha val="40000"/>
+                        </a:prstClr>
+                      </a:outerShdw>
+                    </a:effectLst>
+                  </pic:spPr>
+                </pic:pic>
+              </a:graphicData>
+            </a:graphic>
+          </wp:inline>
+        </w:drawing>
+      </w:r>
+    </w:p>
+    <w:p>
+      <w:pPr>
+        <w:jc w:val="both"/>
+        <w:rPr>
+          <w:sz w:val="6"/>
+          <w:lang w:val="en-GB"/>
+        </w:rPr>
+      </w:pPr>
+    </w:p>
+    <w:p>
+      <w:pPr>
+        <w:jc w:val="both"/>
+        <w:rPr>
+          <w:lang w:val="en-GB"/>
+        </w:rPr>
+      </w:pPr>
+      <w:r>
+        <w:rPr>
+          <w:lang w:val="en-GB"/>
+        </w:rPr>
+        <w:t xml:space="preserve">Click the </w:t>
+      </w:r>
+      <w:r>
+        <w:t>”</w:t>
+      </w:r>
+      <w:r>
+        <w:rPr>
+          <w:lang w:val="en-GB"/>
+        </w:rPr>
+        <w:t>Sequence</w:t>
+      </w:r>
+      <w:r>
+        <w:t>”</w:t>
+      </w:r>
+      <w:r>
+        <w:rPr>
+          <w:lang w:val="en-GB"/>
+        </w:rPr>
+        <w:t xml:space="preserve"> option in the left menu and click the FASTA download option</w:t>
+      </w:r>
+      <w:r>
+        <w:rPr>
+          <w:lang w:val="en-GB"/>
+        </w:rPr>
+        <w:t>:</w:t>
+      </w:r>
+    </w:p>
+    <w:p>
+      <w:pPr>
+        <w:jc w:val="both"/>
+        <w:rPr>
+          <w:sz w:val="8"/>
+          <w:lang w:val="en-GB"/>
+        </w:rPr>
+      </w:pPr>
+    </w:p>
+    <w:p>
+      <w:pPr>
+        <w:jc w:val="center"/>
+        <w:rPr>
+          <w:lang w:val="en-GB"/>
+        </w:rPr>
+      </w:pPr>
+      <w:r>
+        <w:rPr>
+          <w:noProof/>
+          <w:lang w:val="nb-NO" w:eastAsia="nb-NO"/>
+        </w:rPr>
+        <w:drawing>
+          <wp:inline distT="0" distB="0" distL="0" distR="0">
+            <wp:extent cx="4899025" cy="680665"/>
+            <wp:effectExtent l="19050" t="19050" r="15875" b="24185"/>
+            <wp:docPr id="14" name="Picture 14"/>
+            <wp:cNvGraphicFramePr>
+              <a:graphicFrameLocks xmlns:a="http://schemas.openxmlformats.org/drawingml/2006/main" noChangeAspect="1"/>
+            </wp:cNvGraphicFramePr>
+            <a:graphic xmlns:a="http://schemas.openxmlformats.org/drawingml/2006/main">
+              <a:graphicData uri="http://schemas.openxmlformats.org/drawingml/2006/picture">
+                <pic:pic xmlns:pic="http://schemas.openxmlformats.org/drawingml/2006/picture">
+                  <pic:nvPicPr>
+                    <pic:cNvPr id="0" name="Picture 14"/>
+                    <pic:cNvPicPr>
+                      <a:picLocks noChangeAspect="1" noChangeArrowheads="1"/>
+                    </pic:cNvPicPr>
+                  </pic:nvPicPr>
+                  <pic:blipFill>
+                    <a:blip r:embed="rId14" cstate="print"/>
+                    <a:srcRect b="84464"/>
+                    <a:stretch>
+                      <a:fillRect/>
+                    </a:stretch>
+                  </pic:blipFill>
+                  <pic:spPr bwMode="auto">
+                    <a:xfrm>
+                      <a:off x="0" y="0"/>
+                      <a:ext cx="4899025" cy="680665"/>
+                    </a:xfrm>
+                    <a:prstGeom prst="rect">
+                      <a:avLst/>
+                    </a:prstGeom>
+                    <a:noFill/>
+                    <a:ln w="3175">
+                      <a:solidFill>
+                        <a:schemeClr val="bg1">
+                          <a:lumMod val="75000"/>
+                        </a:schemeClr>
+                      </a:solidFill>
+                      <a:miter lim="800000"/>
+                      <a:headEnd/>
+                      <a:tailEnd/>
+                    </a:ln>
+                  </pic:spPr>
+                </pic:pic>
+              </a:graphicData>
+            </a:graphic>
+          </wp:inline>
+        </w:drawing>
+      </w:r>
+    </w:p>
+    <w:p>
+      <w:pPr>
+        <w:jc w:val="both"/>
+        <w:rPr>
+          <w:sz w:val="6"/>
+          <w:lang w:val="en-GB"/>
+        </w:rPr>
+      </w:pPr>
+    </w:p>
+    <w:p>
+      <w:pPr>
+        <w:jc w:val="both"/>
+      </w:pPr>
+      <w:r>
+        <w:rPr>
+          <w:lang w:val="en-GB"/>
+        </w:rPr>
+        <w:t xml:space="preserve">Open your </w:t>
+      </w:r>
+      <w:r>
+        <w:rPr>
+          <w:color w:val="4F6228" w:themeColor="accent3" w:themeShade="80"/>
+          <w:lang w:val="en-GB"/>
+        </w:rPr>
+        <w:t>uniprot-human-reviewed-september-2014.fasta</w:t>
+      </w:r>
+      <w:r>
+        <w:t xml:space="preserve"> file in a text editor like WordPad, scroll to the bottom of the file, and paste in </w:t>
+      </w:r>
+      <w:r>
+        <w:rPr>
+          <w:lang w:val="en-GB"/>
+        </w:rPr>
+        <w:t xml:space="preserve">the </w:t>
+      </w:r>
+      <w:proofErr w:type="spellStart"/>
+      <w:r>
+        <w:rPr>
+          <w:lang w:val="en-GB"/>
+        </w:rPr>
+        <w:t>trypsin</w:t>
+      </w:r>
+      <w:proofErr w:type="spellEnd"/>
+      <w:r>
+        <w:rPr>
+          <w:lang w:val="en-GB"/>
+        </w:rPr>
+        <w:t xml:space="preserve"> sequence.</w:t>
+      </w:r>
+      <w:r>
+        <w:rPr>
+          <w:lang w:val="en-GB"/>
+        </w:rPr>
+        <w:t xml:space="preserve"> </w:t>
+      </w:r>
+      <w:r>
+        <w:rPr>
+          <w:lang w:val="en-GB"/>
+        </w:rPr>
+        <w:t xml:space="preserve">Make sure </w:t>
+      </w:r>
+      <w:r>
+        <w:rPr>
+          <w:lang w:val="en-GB"/>
+        </w:rPr>
+        <w:t>to</w:t>
+      </w:r>
+      <w:r>
+        <w:rPr>
+          <w:lang w:val="en-GB"/>
+        </w:rPr>
+        <w:t xml:space="preserve"> not alter the formatting of the file or </w:t>
+      </w:r>
+      <w:r>
+        <w:rPr>
+          <w:lang w:val="en-GB"/>
+        </w:rPr>
+        <w:t>any of the sequence details</w:t>
+      </w:r>
+      <w:r>
+        <w:rPr>
+          <w:lang w:val="en-GB"/>
+        </w:rPr>
+        <w:t xml:space="preserve">. </w:t>
+      </w:r>
+      <w:r>
+        <w:rPr>
+          <w:lang w:val="en-GB"/>
+        </w:rPr>
+        <w:t>S</w:t>
+      </w:r>
+      <w:r>
+        <w:rPr>
+          <w:lang w:val="en-GB"/>
+        </w:rPr>
+        <w:t>ave</w:t>
+      </w:r>
+      <w:r>
+        <w:rPr>
+          <w:lang w:val="en-GB"/>
+        </w:rPr>
+        <w:t xml:space="preserve"> this new file as </w:t>
+      </w:r>
+      <w:r>
+        <w:rPr>
+          <w:color w:val="4F6228" w:themeColor="accent3" w:themeShade="80"/>
+          <w:lang w:val="en-GB"/>
+        </w:rPr>
+        <w:t>uniprot-human-reviewed-trypsin-september-2014.fasta</w:t>
+      </w:r>
+      <w:r>
+        <w:t>.</w:t>
+      </w:r>
+    </w:p>
+    <w:p>
+      <w:pPr>
+        <w:jc w:val="both"/>
         <w:rPr>
           <w:rFonts w:ascii="Cambria" w:eastAsia="Times New Roman" w:hAnsi="Cambria"/>
           <w:color w:val="17365D"/>
@@ -1354,6 +2186,42 @@
           <w:lang w:val="en-GB"/>
         </w:rPr>
       </w:pPr>
+      <w:r>
+        <w:t>You</w:t>
+      </w:r>
+      <w:r>
+        <w:t xml:space="preserve"> now have the desired </w:t>
+      </w:r>
+      <w:r>
+        <w:t xml:space="preserve">FASTA </w:t>
+      </w:r>
+      <w:r>
+        <w:t xml:space="preserve">file </w:t>
+      </w:r>
+      <w:r>
+        <w:t>required</w:t>
+      </w:r>
+      <w:r>
+        <w:t xml:space="preserve"> </w:t>
+      </w:r>
+      <w:r>
+        <w:t>to search</w:t>
+      </w:r>
+      <w:r>
+        <w:t xml:space="preserve"> </w:t>
+      </w:r>
+      <w:r>
+        <w:t xml:space="preserve">the </w:t>
+      </w:r>
+      <w:r>
+        <w:t xml:space="preserve">mass spectrometry </w:t>
+      </w:r>
+      <w:r>
+        <w:t>example dataset</w:t>
+      </w:r>
+      <w:r>
+        <w:t>.</w:t>
+      </w:r>
       <w:r>
         <w:rPr>
           <w:lang w:val="en-GB"/>
@@ -1577,7 +2445,7 @@
       <w:r>
         <w:t>our Database Help page (</w:t>
       </w:r>
-      <w:hyperlink r:id="rId11" w:history="1">
+      <w:hyperlink r:id="rId15" w:history="1">
         <w:r>
           <w:rPr>
             <w:rStyle w:val="Hyperlink"/>
@@ -1698,6 +2566,116 @@
           <w:lang w:val="nb-NO"/>
         </w:rPr>
       </w:pPr>
+      <w:r>
+        <w:rPr>
+          <w:noProof/>
+          <w:lang w:val="nb-NO"/>
+        </w:rPr>
+        <w:t>2.</w:t>
+      </w:r>
+      <w:r>
+        <w:rPr>
+          <w:noProof/>
+          <w:lang w:val="nb-NO"/>
+        </w:rPr>
+        <w:tab/>
+        <w:t xml:space="preserve">Ghesquiere, B., Helsens, K., Vandekerckhove, J. &amp; Gevaert, K. A stringent approach to improve the quality of nitrotyrosine peptide identifications. </w:t>
+      </w:r>
+      <w:r>
+        <w:rPr>
+          <w:i/>
+          <w:noProof/>
+          <w:lang w:val="nb-NO"/>
+        </w:rPr>
+        <w:t>Proteomics</w:t>
+      </w:r>
+      <w:r>
+        <w:rPr>
+          <w:noProof/>
+          <w:lang w:val="nb-NO"/>
+        </w:rPr>
+        <w:t xml:space="preserve"> </w:t>
+      </w:r>
+      <w:r>
+        <w:rPr>
+          <w:b/>
+          <w:noProof/>
+          <w:lang w:val="nb-NO"/>
+        </w:rPr>
+        <w:t>11</w:t>
+      </w:r>
+      <w:r>
+        <w:rPr>
+          <w:noProof/>
+          <w:lang w:val="nb-NO"/>
+        </w:rPr>
+        <w:t>, 1094-1098 (2011).</w:t>
+      </w:r>
+    </w:p>
+    <w:p>
+      <w:pPr>
+        <w:spacing w:after="0" w:line="240" w:lineRule="auto"/>
+        <w:ind w:left="720" w:hanging="720"/>
+        <w:rPr>
+          <w:noProof/>
+          <w:lang w:val="nb-NO"/>
+        </w:rPr>
+      </w:pPr>
+      <w:r>
+        <w:rPr>
+          <w:noProof/>
+          <w:lang w:val="nb-NO"/>
+        </w:rPr>
+        <w:t>3.</w:t>
+      </w:r>
+      <w:r>
+        <w:rPr>
+          <w:noProof/>
+          <w:lang w:val="nb-NO"/>
+        </w:rPr>
+        <w:tab/>
+        <w:t xml:space="preserve">Craig, R., Cortens, J.P. &amp; Beavis, R.C. Open source system for analyzing, validating, and storing protein identification data. </w:t>
+      </w:r>
+      <w:r>
+        <w:rPr>
+          <w:i/>
+          <w:noProof/>
+          <w:lang w:val="nb-NO"/>
+        </w:rPr>
+        <w:t>J Proteome Res</w:t>
+      </w:r>
+      <w:r>
+        <w:rPr>
+          <w:noProof/>
+          <w:lang w:val="nb-NO"/>
+        </w:rPr>
+        <w:t xml:space="preserve"> </w:t>
+      </w:r>
+      <w:r>
+        <w:rPr>
+          <w:b/>
+          <w:noProof/>
+          <w:lang w:val="nb-NO"/>
+        </w:rPr>
+        <w:t>3</w:t>
+      </w:r>
+      <w:r>
+        <w:rPr>
+          <w:noProof/>
+          <w:lang w:val="nb-NO"/>
+        </w:rPr>
+        <w:t>, 1234-1242 (2004).</w:t>
+      </w:r>
+    </w:p>
+    <w:p>
+      <w:pPr>
+        <w:spacing w:after="0" w:line="240" w:lineRule="auto"/>
+        <w:ind w:left="720" w:hanging="720"/>
+        <w:rPr>
+          <w:noProof/>
+          <w:lang w:val="nb-NO"/>
+        </w:rPr>
+      </w:pPr>
     </w:p>
     <w:p>
       <w:pPr>
@@ -1708,8 +2686,8 @@
       </w:r>
     </w:p>
     <w:sectPr>
-      <w:headerReference w:type="default" r:id="rId12"/>
-      <w:footerReference w:type="default" r:id="rId13"/>
+      <w:headerReference w:type="default" r:id="rId16"/>
+      <w:footerReference w:type="default" r:id="rId17"/>
       <w:pgSz w:w="12240" w:h="15840"/>
       <w:pgMar w:top="1440" w:right="1440" w:bottom="1440" w:left="1440" w:header="708" w:footer="708" w:gutter="0"/>
       <w:cols w:space="708"/>
@@ -1920,7 +2898,7 @@
         <w:b/>
         <w:noProof/>
       </w:rPr>
-      <w:t>1</w:t>
+      <w:t>6</w:t>
     </w:r>
     <w:r>
       <w:rPr>
@@ -1954,7 +2932,7 @@
         <w:b/>
         <w:noProof/>
       </w:rPr>
-      <w:t>5</w:t>
+      <w:t>7</w:t>
     </w:r>
     <w:r>
       <w:rPr>
@@ -5382,7 +6360,7 @@
 </file>
 
 <file path=customXml/itemProps1.xml><?xml version="1.0" encoding="utf-8"?>
-<ds:datastoreItem xmlns:ds="http://schemas.openxmlformats.org/officeDocument/2006/customXml" ds:itemID="{094C70B7-F268-475D-A52B-518196098FB3}">
+<ds:datastoreItem xmlns:ds="http://schemas.openxmlformats.org/officeDocument/2006/customXml" ds:itemID="{D5400272-8D16-4EDB-B23C-6B679E6D8CB0}">
   <ds:schemaRefs>
     <ds:schemaRef ds:uri="http://schemas.openxmlformats.org/officeDocument/2006/bibliography"/>
   </ds:schemaRefs>

</xml_diff>

<commit_message>
Updated the tutorials to SearchGUI v1.22.0-beta and PeptideShaker v0.35.0-beta, using UniProt from October 2014.
</commit_message>
<xml_diff>
--- a/wiki/tutorial/1 - Identification/1.1 - Database Generation/1.1_database_generation.docx
+++ b/wiki/tutorial/1 - Identification/1.1 - Database Generation/1.1_database_generation.docx
@@ -548,18 +548,21 @@
       </w:r>
       <w:r>
         <w:rPr>
+          <w:color w:val="1F497D" w:themeColor="text2"/>
           <w:lang w:val="en-GB"/>
         </w:rPr>
         <w:t>“</w:t>
       </w:r>
       <w:r>
         <w:rPr>
+          <w:color w:val="1F497D" w:themeColor="text2"/>
           <w:lang w:val="en-GB"/>
         </w:rPr>
         <w:t>homo sapiens</w:t>
       </w:r>
       <w:r>
         <w:rPr>
+          <w:color w:val="1F497D" w:themeColor="text2"/>
           <w:lang w:val="en-GB"/>
         </w:rPr>
         <w:t>“</w:t>
@@ -568,7 +571,19 @@
         <w:rPr>
           <w:lang w:val="en-GB"/>
         </w:rPr>
-        <w:t xml:space="preserve"> in the </w:t>
+        <w:t xml:space="preserve"> </w:t>
+      </w:r>
+      <w:r>
+        <w:rPr>
+          <w:lang w:val="en-GB"/>
+        </w:rPr>
+        <w:t xml:space="preserve">(note the quotation marks!) </w:t>
+      </w:r>
+      <w:r>
+        <w:rPr>
+          <w:lang w:val="en-GB"/>
+        </w:rPr>
+        <w:t xml:space="preserve">in the </w:t>
       </w:r>
       <w:r>
         <w:rPr>
@@ -632,7 +647,19 @@
         <w:rPr>
           <w:lang w:val="en-GB"/>
         </w:rPr>
-        <w:t xml:space="preserve"> hits (as of September 2014)</w:t>
+        <w:t xml:space="preserve"> hits (as of </w:t>
+      </w:r>
+      <w:r>
+        <w:rPr>
+          <w:lang w:val="en-GB"/>
+        </w:rPr>
+        <w:t>October</w:t>
+      </w:r>
+      <w:r>
+        <w:rPr>
+          <w:lang w:val="en-GB"/>
+        </w:rPr>
+        <w:t xml:space="preserve"> 2014)</w:t>
       </w:r>
       <w:r>
         <w:rPr>
@@ -1136,7 +1163,21 @@
           <w:color w:val="4F6228" w:themeColor="accent3" w:themeShade="80"/>
           <w:lang w:val="en-GB"/>
         </w:rPr>
-        <w:t>uniprot-human-reviewed-september-2014.fasta</w:t>
+        <w:t>uniprot-human-reviewed-</w:t>
+      </w:r>
+      <w:r>
+        <w:rPr>
+          <w:color w:val="4F6228" w:themeColor="accent3" w:themeShade="80"/>
+          <w:lang w:val="en-GB"/>
+        </w:rPr>
+        <w:t>october</w:t>
+      </w:r>
+      <w:r>
+        <w:rPr>
+          <w:color w:val="4F6228" w:themeColor="accent3" w:themeShade="80"/>
+          <w:lang w:val="en-GB"/>
+        </w:rPr>
+        <w:t>-2014.fasta</w:t>
       </w:r>
       <w:r>
         <w:t xml:space="preserve">. </w:t>
@@ -2167,7 +2208,21 @@
           <w:color w:val="4F6228" w:themeColor="accent3" w:themeShade="80"/>
           <w:lang w:val="en-GB"/>
         </w:rPr>
-        <w:t>uniprot-human-reviewed-trypsin-september-2014.fasta</w:t>
+        <w:t>uniprot-human-reviewed-trypsin-</w:t>
+      </w:r>
+      <w:r>
+        <w:rPr>
+          <w:color w:val="4F6228" w:themeColor="accent3" w:themeShade="80"/>
+          <w:lang w:val="en-GB"/>
+        </w:rPr>
+        <w:t>october</w:t>
+      </w:r>
+      <w:r>
+        <w:rPr>
+          <w:color w:val="4F6228" w:themeColor="accent3" w:themeShade="80"/>
+          <w:lang w:val="en-GB"/>
+        </w:rPr>
+        <w:t>-2014.fasta</w:t>
       </w:r>
       <w:r>
         <w:t>.</w:t>
@@ -2317,7 +2372,7 @@
       </w:pPr>
       <w:r>
         <w:pict>
-          <v:shape id="_x0000_s1030" type="#_x0000_t202" style="width:450.95pt;height:116.6pt;mso-position-horizontal-relative:char;mso-position-vertical-relative:line">
+          <v:shape id="_x0000_s1036" type="#_x0000_t202" style="width:450.95pt;height:116.6pt;mso-position-horizontal-relative:char;mso-position-vertical-relative:line">
             <v:textbox>
               <w:txbxContent>
                 <w:p>
@@ -2496,7 +2551,6 @@
         <w:ind w:left="720" w:hanging="720"/>
         <w:rPr>
           <w:noProof/>
-          <w:lang w:val="nb-NO"/>
         </w:rPr>
       </w:pPr>
       <w:r>
@@ -2524,114 +2578,107 @@
           <w:lang w:val="nb-NO"/>
         </w:rPr>
         <w:tab/>
-        <w:t xml:space="preserve">Apweiler, R. et al. UniProt: the Universal Protein knowledgebase. </w:t>
+        <w:t xml:space="preserve">Apweiler, R. et al. </w:t>
+      </w:r>
+      <w:r>
+        <w:rPr>
+          <w:noProof/>
+        </w:rPr>
+        <w:t xml:space="preserve">UniProt: the Universal Protein knowledgebase. </w:t>
       </w:r>
       <w:r>
         <w:rPr>
           <w:i/>
           <w:noProof/>
-          <w:lang w:val="nb-NO"/>
         </w:rPr>
         <w:t>Nucleic Acids Res</w:t>
       </w:r>
       <w:r>
+        <w:rPr>
+          <w:noProof/>
+        </w:rPr>
+        <w:t xml:space="preserve"> </w:t>
+      </w:r>
+      <w:r>
+        <w:rPr>
+          <w:b/>
+          <w:noProof/>
+        </w:rPr>
+        <w:t>32</w:t>
+      </w:r>
+      <w:r>
+        <w:rPr>
+          <w:noProof/>
+        </w:rPr>
+        <w:t>, D115-119 (2004).</w:t>
+      </w:r>
+    </w:p>
+    <w:p>
+      <w:pPr>
+        <w:spacing w:after="0" w:line="240" w:lineRule="auto"/>
+        <w:ind w:left="720" w:hanging="720"/>
+        <w:rPr>
+          <w:noProof/>
+        </w:rPr>
+      </w:pPr>
+      <w:r>
+        <w:rPr>
+          <w:noProof/>
+        </w:rPr>
+        <w:t>2.</w:t>
+      </w:r>
+      <w:r>
+        <w:rPr>
+          <w:noProof/>
+        </w:rPr>
+        <w:tab/>
+        <w:t xml:space="preserve">Ghesquiere, B., Helsens, K., Vandekerckhove, J. &amp; Gevaert, K. A stringent approach to improve the quality of nitrotyrosine peptide identifications. </w:t>
+      </w:r>
+      <w:r>
+        <w:rPr>
+          <w:i/>
+          <w:noProof/>
+        </w:rPr>
+        <w:t>Proteomics</w:t>
+      </w:r>
+      <w:r>
+        <w:rPr>
+          <w:noProof/>
+        </w:rPr>
+        <w:t xml:space="preserve"> </w:t>
+      </w:r>
+      <w:r>
+        <w:rPr>
+          <w:b/>
+          <w:noProof/>
+        </w:rPr>
+        <w:t>11</w:t>
+      </w:r>
+      <w:r>
+        <w:rPr>
+          <w:noProof/>
+        </w:rPr>
+        <w:t>, 1094-1098 (2011).</w:t>
+      </w:r>
+    </w:p>
+    <w:p>
+      <w:pPr>
+        <w:spacing w:after="0" w:line="240" w:lineRule="auto"/>
+        <w:ind w:left="720" w:hanging="720"/>
         <w:rPr>
           <w:noProof/>
           <w:lang w:val="nb-NO"/>
         </w:rPr>
-        <w:t xml:space="preserve"> </w:t>
-      </w:r>
-      <w:r>
-        <w:rPr>
-          <w:b/>
+      </w:pPr>
+      <w:r>
+        <w:rPr>
           <w:noProof/>
-          <w:lang w:val="nb-NO"/>
-        </w:rPr>
-        <w:t>32</w:t>
+        </w:rPr>
+        <w:t>3.</w:t>
       </w:r>
       <w:r>
         <w:rPr>
           <w:noProof/>
-          <w:lang w:val="nb-NO"/>
-        </w:rPr>
-        <w:t>, D115-119 (2004).</w:t>
-      </w:r>
-    </w:p>
-    <w:p>
-      <w:pPr>
-        <w:spacing w:after="0" w:line="240" w:lineRule="auto"/>
-        <w:ind w:left="720" w:hanging="720"/>
-        <w:rPr>
-          <w:noProof/>
-          <w:lang w:val="nb-NO"/>
-        </w:rPr>
-      </w:pPr>
-      <w:r>
-        <w:rPr>
-          <w:noProof/>
-          <w:lang w:val="nb-NO"/>
-        </w:rPr>
-        <w:t>2.</w:t>
-      </w:r>
-      <w:r>
-        <w:rPr>
-          <w:noProof/>
-          <w:lang w:val="nb-NO"/>
-        </w:rPr>
-        <w:tab/>
-        <w:t xml:space="preserve">Ghesquiere, B., Helsens, K., Vandekerckhove, J. &amp; Gevaert, K. A stringent approach to improve the quality of nitrotyrosine peptide identifications. </w:t>
-      </w:r>
-      <w:r>
-        <w:rPr>
-          <w:i/>
-          <w:noProof/>
-          <w:lang w:val="nb-NO"/>
-        </w:rPr>
-        <w:t>Proteomics</w:t>
-      </w:r>
-      <w:r>
-        <w:rPr>
-          <w:noProof/>
-          <w:lang w:val="nb-NO"/>
-        </w:rPr>
-        <w:t xml:space="preserve"> </w:t>
-      </w:r>
-      <w:r>
-        <w:rPr>
-          <w:b/>
-          <w:noProof/>
-          <w:lang w:val="nb-NO"/>
-        </w:rPr>
-        <w:t>11</w:t>
-      </w:r>
-      <w:r>
-        <w:rPr>
-          <w:noProof/>
-          <w:lang w:val="nb-NO"/>
-        </w:rPr>
-        <w:t>, 1094-1098 (2011).</w:t>
-      </w:r>
-    </w:p>
-    <w:p>
-      <w:pPr>
-        <w:spacing w:after="0" w:line="240" w:lineRule="auto"/>
-        <w:ind w:left="720" w:hanging="720"/>
-        <w:rPr>
-          <w:noProof/>
-          <w:lang w:val="nb-NO"/>
-        </w:rPr>
-      </w:pPr>
-      <w:r>
-        <w:rPr>
-          <w:noProof/>
-          <w:lang w:val="nb-NO"/>
-        </w:rPr>
-        <w:t>3.</w:t>
-      </w:r>
-      <w:r>
-        <w:rPr>
-          <w:noProof/>
-          <w:lang w:val="nb-NO"/>
         </w:rPr>
         <w:tab/>
         <w:t xml:space="preserve">Craig, R., Cortens, J.P. &amp; Beavis, R.C. Open source system for analyzing, validating, and storing protein identification data. </w:t>
@@ -2898,7 +2945,7 @@
         <w:b/>
         <w:noProof/>
       </w:rPr>
-      <w:t>6</w:t>
+      <w:t>5</w:t>
     </w:r>
     <w:r>
       <w:rPr>
@@ -6360,7 +6407,7 @@
 </file>
 
 <file path=customXml/itemProps1.xml><?xml version="1.0" encoding="utf-8"?>
-<ds:datastoreItem xmlns:ds="http://schemas.openxmlformats.org/officeDocument/2006/customXml" ds:itemID="{D5400272-8D16-4EDB-B23C-6B679E6D8CB0}">
+<ds:datastoreItem xmlns:ds="http://schemas.openxmlformats.org/officeDocument/2006/customXml" ds:itemID="{9FF5696D-4B4D-4B34-AE3E-4D9D31FACFDE}">
   <ds:schemaRefs>
     <ds:schemaRef ds:uri="http://schemas.openxmlformats.org/officeDocument/2006/bibliography"/>
   </ds:schemaRefs>

</xml_diff>

<commit_message>
Updated the tutorials: 1) added help on how to open fasta files in WordPad, 2) added how to check the annotation levels, 3) removed a duplicated citation in chapter 3.3.
</commit_message>
<xml_diff>
--- a/wiki/tutorial/1 - Identification/1.1 - Database Generation/1.1_database_generation.docx
+++ b/wiki/tutorial/1 - Identification/1.1 - Database Generation/1.1_database_generation.docx
@@ -1806,14 +1806,20 @@
         <w:rPr>
           <w:lang w:val="en-GB"/>
         </w:rPr>
-        <w:t>trypsin</w:t>
+        <w:t>Trypsin</w:t>
       </w:r>
       <w:proofErr w:type="spellEnd"/>
       <w:r>
         <w:rPr>
           <w:lang w:val="en-GB"/>
         </w:rPr>
-        <w:t xml:space="preserve"> to our FASTA file</w:t>
+        <w:t xml:space="preserve"> </w:t>
+      </w:r>
+      <w:r>
+        <w:rPr>
+          <w:lang w:val="en-GB"/>
+        </w:rPr>
+        <w:t>to our FASTA file</w:t>
       </w:r>
       <w:r>
         <w:rPr>
@@ -1864,14 +1870,20 @@
         <w:rPr>
           <w:lang w:val="en-GB"/>
         </w:rPr>
-        <w:t>trypsin</w:t>
+        <w:t>Trypsin</w:t>
       </w:r>
       <w:proofErr w:type="spellEnd"/>
       <w:r>
         <w:rPr>
           <w:lang w:val="en-GB"/>
         </w:rPr>
-        <w:t xml:space="preserve"> protein from pig: </w:t>
+        <w:t xml:space="preserve"> </w:t>
+      </w:r>
+      <w:r>
+        <w:rPr>
+          <w:lang w:val="en-GB"/>
+        </w:rPr>
+        <w:t xml:space="preserve">protein from pig: </w:t>
       </w:r>
       <w:r>
         <w:t>”</w:t>
@@ -2117,7 +2129,16 @@
         <w:rPr>
           <w:lang w:val="en-GB"/>
         </w:rPr>
-        <w:t xml:space="preserve">Open your </w:t>
+        <w:t xml:space="preserve">Next, </w:t>
+      </w:r>
+      <w:r>
+        <w:t xml:space="preserve">double </w:t>
+      </w:r>
+      <w:r>
+        <w:t>click</w:t>
+      </w:r>
+      <w:r>
+        <w:t xml:space="preserve"> the </w:t>
       </w:r>
       <w:r>
         <w:rPr>
@@ -2127,7 +2148,114 @@
         <w:t>uniprot-human-reviewed-september-2014.fasta</w:t>
       </w:r>
       <w:r>
-        <w:t xml:space="preserve"> file in a text editor like WordPad, scroll to the bottom of the file, and paste in </w:t>
+        <w:t xml:space="preserve"> file </w:t>
+      </w:r>
+      <w:r>
+        <w:t>to open it</w:t>
+      </w:r>
+      <w:r>
+        <w:t xml:space="preserve"> in a text editor such as WordPad (</w:t>
+      </w:r>
+      <w:proofErr w:type="spellStart"/>
+      <w:r>
+        <w:t>NotePad</w:t>
+      </w:r>
+      <w:proofErr w:type="spellEnd"/>
+      <w:r>
+        <w:t xml:space="preserve"> is not recommended as .</w:t>
+      </w:r>
+      <w:proofErr w:type="spellStart"/>
+      <w:r>
+        <w:t>fasta</w:t>
+      </w:r>
+      <w:proofErr w:type="spellEnd"/>
+      <w:r>
+        <w:t xml:space="preserve"> files can be large). </w:t>
+      </w:r>
+    </w:p>
+    <w:p>
+      <w:pPr>
+        <w:jc w:val="both"/>
+        <w:rPr>
+          <w:lang w:val="en-GB"/>
+        </w:rPr>
+      </w:pPr>
+      <w:r>
+        <w:t xml:space="preserve">Note that double </w:t>
+      </w:r>
+      <w:r>
+        <w:t>click</w:t>
+      </w:r>
+      <w:r>
+        <w:t xml:space="preserve">ing the file </w:t>
+      </w:r>
+      <w:r>
+        <w:t xml:space="preserve">may </w:t>
+      </w:r>
+      <w:r>
+        <w:t>result in</w:t>
+      </w:r>
+      <w:r>
+        <w:t xml:space="preserve"> a dialog telling you that </w:t>
+      </w:r>
+      <w:r>
+        <w:t xml:space="preserve">the file </w:t>
+      </w:r>
+      <w:r>
+        <w:t xml:space="preserve">type/format is not recognized </w:t>
+      </w:r>
+      <w:r>
+        <w:t xml:space="preserve">and ask you </w:t>
+      </w:r>
+      <w:r>
+        <w:t xml:space="preserve">to select </w:t>
+      </w:r>
+      <w:r>
+        <w:t xml:space="preserve">which program </w:t>
+      </w:r>
+      <w:r>
+        <w:t xml:space="preserve">to </w:t>
+      </w:r>
+      <w:r>
+        <w:t>open it</w:t>
+      </w:r>
+      <w:r>
+        <w:t xml:space="preserve"> in</w:t>
+      </w:r>
+      <w:r>
+        <w:t>.</w:t>
+      </w:r>
+      <w:r>
+        <w:t xml:space="preserve"> </w:t>
+      </w:r>
+      <w:r>
+        <w:t>T</w:t>
+      </w:r>
+      <w:r>
+        <w:t>his will only happen the first time you open a .</w:t>
+      </w:r>
+      <w:proofErr w:type="spellStart"/>
+      <w:r>
+        <w:t>fasta</w:t>
+      </w:r>
+      <w:proofErr w:type="spellEnd"/>
+      <w:r>
+        <w:t xml:space="preserve"> file.</w:t>
+      </w:r>
+    </w:p>
+    <w:p>
+      <w:pPr>
+        <w:jc w:val="both"/>
+        <w:rPr>
+          <w:lang w:val="en-GB"/>
+        </w:rPr>
+      </w:pPr>
+      <w:r>
+        <w:lastRenderedPageBreak/>
+        <w:t>S</w:t>
+      </w:r>
+      <w:r>
+        <w:t xml:space="preserve">croll to the bottom of the file, and paste in </w:t>
       </w:r>
       <w:r>
         <w:rPr>
@@ -2140,7 +2268,13 @@
         <w:rPr>
           <w:lang w:val="en-GB"/>
         </w:rPr>
-        <w:t>trypsin</w:t>
+        <w:t>T</w:t>
+      </w:r>
+      <w:r>
+        <w:rPr>
+          <w:lang w:val="en-GB"/>
+        </w:rPr>
+        <w:t>rypsin</w:t>
       </w:r>
       <w:proofErr w:type="spellEnd"/>
       <w:r>
@@ -2185,6 +2319,93 @@
         </w:rPr>
         <w:t xml:space="preserve">. </w:t>
       </w:r>
+    </w:p>
+    <w:p>
+      <w:pPr>
+        <w:jc w:val="both"/>
+        <w:rPr>
+          <w:lang w:val="en-GB"/>
+        </w:rPr>
+      </w:pPr>
+    </w:p>
+    <w:p>
+      <w:pPr>
+        <w:jc w:val="center"/>
+        <w:rPr>
+          <w:lang w:val="en-GB"/>
+        </w:rPr>
+      </w:pPr>
+      <w:r>
+        <w:rPr>
+          <w:noProof/>
+          <w:lang w:val="nb-NO" w:eastAsia="nb-NO"/>
+        </w:rPr>
+        <w:drawing>
+          <wp:inline distT="0" distB="0" distL="0" distR="0">
+            <wp:extent cx="4617932" cy="4561518"/>
+            <wp:effectExtent l="0" t="19050" r="68368" b="48582"/>
+            <wp:docPr id="6" name="Picture 5"/>
+            <wp:cNvGraphicFramePr>
+              <a:graphicFrameLocks xmlns:a="http://schemas.openxmlformats.org/drawingml/2006/main" noChangeAspect="1"/>
+            </wp:cNvGraphicFramePr>
+            <a:graphic xmlns:a="http://schemas.openxmlformats.org/drawingml/2006/main">
+              <a:graphicData uri="http://schemas.openxmlformats.org/drawingml/2006/picture">
+                <pic:pic xmlns:pic="http://schemas.openxmlformats.org/drawingml/2006/picture">
+                  <pic:nvPicPr>
+                    <pic:cNvPr id="0" name="Picture 5"/>
+                    <pic:cNvPicPr>
+                      <a:picLocks noChangeAspect="1" noChangeArrowheads="1"/>
+                    </pic:cNvPicPr>
+                  </pic:nvPicPr>
+                  <pic:blipFill>
+                    <a:blip r:embed="rId15" cstate="print"/>
+                    <a:srcRect/>
+                    <a:stretch>
+                      <a:fillRect/>
+                    </a:stretch>
+                  </pic:blipFill>
+                  <pic:spPr bwMode="auto">
+                    <a:xfrm>
+                      <a:off x="0" y="0"/>
+                      <a:ext cx="4618447" cy="4562027"/>
+                    </a:xfrm>
+                    <a:prstGeom prst="rect">
+                      <a:avLst/>
+                    </a:prstGeom>
+                    <a:noFill/>
+                    <a:ln w="9525">
+                      <a:noFill/>
+                      <a:miter lim="800000"/>
+                      <a:headEnd/>
+                      <a:tailEnd/>
+                    </a:ln>
+                    <a:effectLst>
+                      <a:outerShdw blurRad="50800" dist="38100" dir="2700000" algn="tl" rotWithShape="0">
+                        <a:prstClr val="black">
+                          <a:alpha val="40000"/>
+                        </a:prstClr>
+                      </a:outerShdw>
+                    </a:effectLst>
+                  </pic:spPr>
+                </pic:pic>
+              </a:graphicData>
+            </a:graphic>
+          </wp:inline>
+        </w:drawing>
+      </w:r>
+    </w:p>
+    <w:p>
+      <w:pPr>
+        <w:jc w:val="both"/>
+        <w:rPr>
+          <w:lang w:val="en-GB"/>
+        </w:rPr>
+      </w:pPr>
+    </w:p>
+    <w:p>
+      <w:pPr>
+        <w:jc w:val="both"/>
+      </w:pPr>
       <w:r>
         <w:rPr>
           <w:lang w:val="en-GB"/>
@@ -2223,6 +2444,47 @@
           <w:lang w:val="en-GB"/>
         </w:rPr>
         <w:t>-2014.fasta</w:t>
+      </w:r>
+      <w:r>
+        <w:t>.</w:t>
+      </w:r>
+    </w:p>
+    <w:p>
+      <w:pPr>
+        <w:jc w:val="both"/>
+      </w:pPr>
+      <w:r>
+        <w:t>You</w:t>
+      </w:r>
+      <w:r>
+        <w:t xml:space="preserve"> now have the desired </w:t>
+      </w:r>
+      <w:r>
+        <w:t xml:space="preserve">FASTA </w:t>
+      </w:r>
+      <w:r>
+        <w:t xml:space="preserve">file </w:t>
+      </w:r>
+      <w:r>
+        <w:t>required</w:t>
+      </w:r>
+      <w:r>
+        <w:t xml:space="preserve"> </w:t>
+      </w:r>
+      <w:r>
+        <w:t>to search</w:t>
+      </w:r>
+      <w:r>
+        <w:t xml:space="preserve"> </w:t>
+      </w:r>
+      <w:r>
+        <w:t xml:space="preserve">the </w:t>
+      </w:r>
+      <w:r>
+        <w:t xml:space="preserve">mass spectrometry </w:t>
+      </w:r>
+      <w:r>
+        <w:t>example dataset</w:t>
       </w:r>
       <w:r>
         <w:t>.</w:t>
@@ -2241,42 +2503,6 @@
           <w:lang w:val="en-GB"/>
         </w:rPr>
       </w:pPr>
-      <w:r>
-        <w:t>You</w:t>
-      </w:r>
-      <w:r>
-        <w:t xml:space="preserve"> now have the desired </w:t>
-      </w:r>
-      <w:r>
-        <w:t xml:space="preserve">FASTA </w:t>
-      </w:r>
-      <w:r>
-        <w:t xml:space="preserve">file </w:t>
-      </w:r>
-      <w:r>
-        <w:t>required</w:t>
-      </w:r>
-      <w:r>
-        <w:t xml:space="preserve"> </w:t>
-      </w:r>
-      <w:r>
-        <w:t>to search</w:t>
-      </w:r>
-      <w:r>
-        <w:t xml:space="preserve"> </w:t>
-      </w:r>
-      <w:r>
-        <w:t xml:space="preserve">the </w:t>
-      </w:r>
-      <w:r>
-        <w:t xml:space="preserve">mass spectrometry </w:t>
-      </w:r>
-      <w:r>
-        <w:t>example dataset</w:t>
-      </w:r>
-      <w:r>
-        <w:t>.</w:t>
-      </w:r>
       <w:r>
         <w:rPr>
           <w:lang w:val="en-GB"/>
@@ -2500,7 +2726,7 @@
       <w:r>
         <w:t>our Database Help page (</w:t>
       </w:r>
-      <w:hyperlink r:id="rId15" w:history="1">
+      <w:hyperlink r:id="rId16" w:history="1">
         <w:r>
           <w:rPr>
             <w:rStyle w:val="Hyperlink"/>
@@ -2733,8 +2959,8 @@
       </w:r>
     </w:p>
     <w:sectPr>
-      <w:headerReference w:type="default" r:id="rId16"/>
-      <w:footerReference w:type="default" r:id="rId17"/>
+      <w:headerReference w:type="default" r:id="rId17"/>
+      <w:footerReference w:type="default" r:id="rId18"/>
       <w:pgSz w:w="12240" w:h="15840"/>
       <w:pgMar w:top="1440" w:right="1440" w:bottom="1440" w:left="1440" w:header="708" w:footer="708" w:gutter="0"/>
       <w:cols w:space="708"/>
@@ -2945,7 +3171,7 @@
         <w:b/>
         <w:noProof/>
       </w:rPr>
-      <w:t>5</w:t>
+      <w:t>6</w:t>
     </w:r>
     <w:r>
       <w:rPr>
@@ -2979,7 +3205,7 @@
         <w:b/>
         <w:noProof/>
       </w:rPr>
-      <w:t>7</w:t>
+      <w:t>8</w:t>
     </w:r>
     <w:r>
       <w:rPr>
@@ -6407,7 +6633,7 @@
 </file>
 
 <file path=customXml/itemProps1.xml><?xml version="1.0" encoding="utf-8"?>
-<ds:datastoreItem xmlns:ds="http://schemas.openxmlformats.org/officeDocument/2006/customXml" ds:itemID="{9FF5696D-4B4D-4B34-AE3E-4D9D31FACFDE}">
+<ds:datastoreItem xmlns:ds="http://schemas.openxmlformats.org/officeDocument/2006/customXml" ds:itemID="{DDAF3EE2-4749-4CD0-A83C-C629EC4D7077}">
   <ds:schemaRefs>
     <ds:schemaRef ds:uri="http://schemas.openxmlformats.org/officeDocument/2006/bibliography"/>
   </ds:schemaRefs>

</xml_diff>